<commit_message>
beginning a writeup for this section, need to revise how we will weight some sites without temporal elements
</commit_message>
<xml_diff>
--- a/scripts/get_initial_weights.docx
+++ b/scripts/get_initial_weights.docx
@@ -29,847 +29,65 @@
         <w:pStyle w:val="FirstParagraph"/>
       </w:pPr>
       <w:r>
-        <w:t xml:space="preserve">This AIM study was designed in order to both maximize the environmental habitats which it represented across the field office, and be able to inform our understanding of high priority management areas. The first of these goals, makes the design</w:t>
-      </w:r>
-    </w:p>
-    <w:tbl>
-      <w:tblPr>
-        <w:tblStyle w:val="Table"/>
-        <w:tblW w:type="pct" w:w="5000"/>
-        <w:tblLook w:firstRow="1" w:lastRow="0" w:firstColumn="0" w:lastColumn="0" w:noHBand="0" w:noVBand="0" w:val="0020"/>
-      </w:tblPr>
-      <w:tblGrid>
-        <w:gridCol w:w="2329"/>
-        <w:gridCol w:w="1770"/>
-        <w:gridCol w:w="1024"/>
-        <w:gridCol w:w="1024"/>
-        <w:gridCol w:w="931"/>
-        <w:gridCol w:w="838"/>
-      </w:tblGrid>
-      <w:tr>
-        <w:trPr>
-          <w:tblHeader w:val="true"/>
-        </w:trPr>
-        <w:tc>
-          <w:tcPr/>
-          <w:p>
-            <w:pPr>
-              <w:pStyle w:val="Compact"/>
-              <w:jc w:val="center"/>
-            </w:pPr>
-            <w:r>
-              <w:t xml:space="preserve">Stratum</w:t>
-            </w:r>
-          </w:p>
-        </w:tc>
-        <w:tc>
-          <w:tcPr/>
-          <w:p>
-            <w:pPr>
-              <w:pStyle w:val="Compact"/>
-              <w:jc w:val="right"/>
-            </w:pPr>
-            <w:r>
-              <w:t xml:space="preserve">Total Area (acres)</w:t>
-            </w:r>
-          </w:p>
-        </w:tc>
-        <w:tc>
-          <w:tcPr/>
-          <w:p>
-            <w:pPr>
-              <w:pStyle w:val="Compact"/>
-              <w:jc w:val="right"/>
-            </w:pPr>
-            <w:r>
-              <w:t xml:space="preserve">Prop. Area</w:t>
-            </w:r>
-          </w:p>
-        </w:tc>
-        <w:tc>
-          <w:tcPr/>
-          <w:p>
-            <w:pPr>
-              <w:pStyle w:val="Compact"/>
-              <w:jc w:val="right"/>
-            </w:pPr>
-            <w:r>
-              <w:t xml:space="preserve">Prop. Site</w:t>
-            </w:r>
-          </w:p>
-        </w:tc>
-        <w:tc>
-          <w:tcPr/>
-          <w:p>
-            <w:pPr>
-              <w:pStyle w:val="Compact"/>
-              <w:jc w:val="right"/>
-            </w:pPr>
-            <w:r>
-              <w:t xml:space="preserve">No. Sites</w:t>
-            </w:r>
-          </w:p>
-        </w:tc>
-        <w:tc>
-          <w:tcPr/>
-          <w:p>
-            <w:pPr>
-              <w:pStyle w:val="Compact"/>
-              <w:jc w:val="right"/>
-            </w:pPr>
-            <w:r>
-              <w:t xml:space="preserve">Plot Wt.</w:t>
-            </w:r>
-          </w:p>
-        </w:tc>
-      </w:tr>
-      <w:tr>
-        <w:tc>
-          <w:tcPr/>
-          <w:p>
-            <w:pPr>
-              <w:pStyle w:val="Compact"/>
-              <w:jc w:val="center"/>
-            </w:pPr>
-            <w:r>
-              <w:t xml:space="preserve">Pinion Juniper Woodland</w:t>
-            </w:r>
-          </w:p>
-        </w:tc>
-        <w:tc>
-          <w:tcPr/>
-          <w:p>
-            <w:pPr>
-              <w:pStyle w:val="Compact"/>
-              <w:jc w:val="right"/>
-            </w:pPr>
-            <w:r>
-              <w:t xml:space="preserve">354,850</w:t>
-            </w:r>
-          </w:p>
-        </w:tc>
-        <w:tc>
-          <w:tcPr/>
-          <w:p>
-            <w:pPr>
-              <w:pStyle w:val="Compact"/>
-              <w:jc w:val="right"/>
-            </w:pPr>
-            <w:r>
-              <w:t xml:space="preserve">0.41</w:t>
-            </w:r>
-          </w:p>
-        </w:tc>
-        <w:tc>
-          <w:tcPr/>
-          <w:p>
-            <w:pPr>
-              <w:pStyle w:val="Compact"/>
-              <w:jc w:val="right"/>
-            </w:pPr>
-            <w:r>
-              <w:t xml:space="preserve">0.12</w:t>
-            </w:r>
-          </w:p>
-        </w:tc>
-        <w:tc>
-          <w:tcPr/>
-          <w:p>
-            <w:pPr>
-              <w:pStyle w:val="Compact"/>
-              <w:jc w:val="right"/>
-            </w:pPr>
-            <w:r>
-              <w:t xml:space="preserve">25</w:t>
-            </w:r>
-          </w:p>
-        </w:tc>
-        <w:tc>
-          <w:tcPr/>
-          <w:p>
-            <w:pPr>
-              <w:pStyle w:val="Compact"/>
-              <w:jc w:val="right"/>
-            </w:pPr>
-            <w:r>
-              <w:t xml:space="preserve">70,970</w:t>
-            </w:r>
-          </w:p>
-        </w:tc>
-      </w:tr>
-      <w:tr>
-        <w:tc>
-          <w:tcPr/>
-          <w:p>
-            <w:pPr>
-              <w:pStyle w:val="Compact"/>
-              <w:jc w:val="center"/>
-            </w:pPr>
-            <w:r>
-              <w:t xml:space="preserve">Sagebrush</w:t>
-            </w:r>
-          </w:p>
-        </w:tc>
-        <w:tc>
-          <w:tcPr/>
-          <w:p>
-            <w:pPr>
-              <w:pStyle w:val="Compact"/>
-              <w:jc w:val="right"/>
-            </w:pPr>
-            <w:r>
-              <w:t xml:space="preserve">211,832</w:t>
-            </w:r>
-          </w:p>
-        </w:tc>
-        <w:tc>
-          <w:tcPr/>
-          <w:p>
-            <w:pPr>
-              <w:pStyle w:val="Compact"/>
-              <w:jc w:val="right"/>
-            </w:pPr>
-            <w:r>
-              <w:t xml:space="preserve">0.24</w:t>
-            </w:r>
-          </w:p>
-        </w:tc>
-        <w:tc>
-          <w:tcPr/>
-          <w:p>
-            <w:pPr>
-              <w:pStyle w:val="Compact"/>
-              <w:jc w:val="right"/>
-            </w:pPr>
-            <w:r>
-              <w:t xml:space="preserve">0.33</w:t>
-            </w:r>
-          </w:p>
-        </w:tc>
-        <w:tc>
-          <w:tcPr/>
-          <w:p>
-            <w:pPr>
-              <w:pStyle w:val="Compact"/>
-              <w:jc w:val="right"/>
-            </w:pPr>
-            <w:r>
-              <w:t xml:space="preserve">80</w:t>
-            </w:r>
-          </w:p>
-        </w:tc>
-        <w:tc>
-          <w:tcPr/>
-          <w:p>
-            <w:pPr>
-              <w:pStyle w:val="Compact"/>
-              <w:jc w:val="right"/>
-            </w:pPr>
-            <w:r>
-              <w:t xml:space="preserve">13,239</w:t>
-            </w:r>
-          </w:p>
-        </w:tc>
-      </w:tr>
-      <w:tr>
-        <w:tc>
-          <w:tcPr/>
-          <w:p>
-            <w:pPr>
-              <w:pStyle w:val="Compact"/>
-              <w:jc w:val="center"/>
-            </w:pPr>
-            <w:r>
-              <w:t xml:space="preserve">Salt Desert</w:t>
-            </w:r>
-          </w:p>
-        </w:tc>
-        <w:tc>
-          <w:tcPr/>
-          <w:p>
-            <w:pPr>
-              <w:pStyle w:val="Compact"/>
-              <w:jc w:val="right"/>
-            </w:pPr>
-            <w:r>
-              <w:t xml:space="preserve">118,664</w:t>
-            </w:r>
-          </w:p>
-        </w:tc>
-        <w:tc>
-          <w:tcPr/>
-          <w:p>
-            <w:pPr>
-              <w:pStyle w:val="Compact"/>
-              <w:jc w:val="right"/>
-            </w:pPr>
-            <w:r>
-              <w:t xml:space="preserve">0.14</w:t>
-            </w:r>
-          </w:p>
-        </w:tc>
-        <w:tc>
-          <w:tcPr/>
-          <w:p>
-            <w:pPr>
-              <w:pStyle w:val="Compact"/>
-              <w:jc w:val="right"/>
-            </w:pPr>
-            <w:r>
-              <w:t xml:space="preserve">0.30</w:t>
-            </w:r>
-          </w:p>
-        </w:tc>
-        <w:tc>
-          <w:tcPr/>
-          <w:p>
-            <w:pPr>
-              <w:pStyle w:val="Compact"/>
-              <w:jc w:val="right"/>
-            </w:pPr>
-            <w:r>
-              <w:t xml:space="preserve">75</w:t>
-            </w:r>
-          </w:p>
-        </w:tc>
-        <w:tc>
-          <w:tcPr/>
-          <w:p>
-            <w:pPr>
-              <w:pStyle w:val="Compact"/>
-              <w:jc w:val="right"/>
-            </w:pPr>
-            <w:r>
-              <w:t xml:space="preserve">7,911</w:t>
-            </w:r>
-          </w:p>
-        </w:tc>
-      </w:tr>
-      <w:tr>
-        <w:tc>
-          <w:tcPr/>
-          <w:p>
-            <w:pPr>
-              <w:pStyle w:val="Compact"/>
-              <w:jc w:val="center"/>
-            </w:pPr>
-            <w:r>
-              <w:t xml:space="preserve">Mixed Mountain Shrub</w:t>
-            </w:r>
-          </w:p>
-        </w:tc>
-        <w:tc>
-          <w:tcPr/>
-          <w:p>
-            <w:pPr>
-              <w:pStyle w:val="Compact"/>
-              <w:jc w:val="right"/>
-            </w:pPr>
-            <w:r>
-              <w:t xml:space="preserve">61,862</w:t>
-            </w:r>
-          </w:p>
-        </w:tc>
-        <w:tc>
-          <w:tcPr/>
-          <w:p>
-            <w:pPr>
-              <w:pStyle w:val="Compact"/>
-              <w:jc w:val="right"/>
-            </w:pPr>
-            <w:r>
-              <w:t xml:space="preserve">0.07</w:t>
-            </w:r>
-          </w:p>
-        </w:tc>
-        <w:tc>
-          <w:tcPr/>
-          <w:p>
-            <w:pPr>
-              <w:pStyle w:val="Compact"/>
-              <w:jc w:val="right"/>
-            </w:pPr>
-            <w:r>
-              <w:t xml:space="preserve">0.10</w:t>
-            </w:r>
-          </w:p>
-        </w:tc>
-        <w:tc>
-          <w:tcPr/>
-          <w:p>
-            <w:pPr>
-              <w:pStyle w:val="Compact"/>
-              <w:jc w:val="right"/>
-            </w:pPr>
-            <w:r>
-              <w:t xml:space="preserve">25</w:t>
-            </w:r>
-          </w:p>
-        </w:tc>
-        <w:tc>
-          <w:tcPr/>
-          <w:p>
-            <w:pPr>
-              <w:pStyle w:val="Compact"/>
-              <w:jc w:val="right"/>
-            </w:pPr>
-            <w:r>
-              <w:t xml:space="preserve">12,372</w:t>
-            </w:r>
-          </w:p>
-        </w:tc>
-      </w:tr>
-      <w:tr>
-        <w:tc>
-          <w:tcPr/>
-          <w:p>
-            <w:pPr>
-              <w:pStyle w:val="Compact"/>
-              <w:jc w:val="center"/>
-            </w:pPr>
-            <w:r>
-              <w:t xml:space="preserve">Riparian</w:t>
-            </w:r>
-          </w:p>
-        </w:tc>
-        <w:tc>
-          <w:tcPr/>
-          <w:p>
-            <w:pPr>
-              <w:pStyle w:val="Compact"/>
-              <w:jc w:val="right"/>
-            </w:pPr>
-            <w:r>
-              <w:t xml:space="preserve">46,769</w:t>
-            </w:r>
-          </w:p>
-        </w:tc>
-        <w:tc>
-          <w:tcPr/>
-          <w:p>
-            <w:pPr>
-              <w:pStyle w:val="Compact"/>
-              <w:jc w:val="right"/>
-            </w:pPr>
-            <w:r>
-              <w:t xml:space="preserve">0.05</w:t>
-            </w:r>
-          </w:p>
-        </w:tc>
-        <w:tc>
-          <w:tcPr/>
-          <w:p>
-            <w:pPr>
-              <w:pStyle w:val="Compact"/>
-              <w:jc w:val="right"/>
-            </w:pPr>
-            <w:r>
-              <w:t xml:space="preserve">0.05</w:t>
-            </w:r>
-          </w:p>
-        </w:tc>
-        <w:tc>
-          <w:tcPr/>
-          <w:p>
-            <w:pPr>
-              <w:pStyle w:val="Compact"/>
-              <w:jc w:val="right"/>
-            </w:pPr>
-            <w:r>
-              <w:t xml:space="preserve">15</w:t>
-            </w:r>
-          </w:p>
-        </w:tc>
-        <w:tc>
-          <w:tcPr/>
-          <w:p>
-            <w:pPr>
-              <w:pStyle w:val="Compact"/>
-              <w:jc w:val="right"/>
-            </w:pPr>
-            <w:r>
-              <w:t xml:space="preserve">15,590</w:t>
-            </w:r>
-          </w:p>
-        </w:tc>
-      </w:tr>
-      <w:tr>
-        <w:tc>
-          <w:tcPr/>
-          <w:p>
-            <w:pPr>
-              <w:pStyle w:val="Compact"/>
-              <w:jc w:val="center"/>
-            </w:pPr>
-            <w:r>
-              <w:t xml:space="preserve">Grassland</w:t>
-            </w:r>
-          </w:p>
-        </w:tc>
-        <w:tc>
-          <w:tcPr/>
-          <w:p>
-            <w:pPr>
-              <w:pStyle w:val="Compact"/>
-              <w:jc w:val="right"/>
-            </w:pPr>
-            <w:r>
-              <w:t xml:space="preserve">17,867</w:t>
-            </w:r>
-          </w:p>
-        </w:tc>
-        <w:tc>
-          <w:tcPr/>
-          <w:p>
-            <w:pPr>
-              <w:pStyle w:val="Compact"/>
-              <w:jc w:val="right"/>
-            </w:pPr>
-            <w:r>
-              <w:t xml:space="preserve">0.02</w:t>
-            </w:r>
-          </w:p>
-        </w:tc>
-        <w:tc>
-          <w:tcPr/>
-          <w:p>
-            <w:pPr>
-              <w:pStyle w:val="Compact"/>
-              <w:jc w:val="right"/>
-            </w:pPr>
-            <w:r>
-              <w:t xml:space="preserve">0.02</w:t>
-            </w:r>
-          </w:p>
-        </w:tc>
-        <w:tc>
-          <w:tcPr/>
-          <w:p>
-            <w:pPr>
-              <w:pStyle w:val="Compact"/>
-              <w:jc w:val="right"/>
-            </w:pPr>
-            <w:r>
-              <w:t xml:space="preserve">5</w:t>
-            </w:r>
-          </w:p>
-        </w:tc>
-        <w:tc>
-          <w:tcPr/>
-          <w:p>
-            <w:pPr>
-              <w:pStyle w:val="Compact"/>
-              <w:jc w:val="right"/>
-            </w:pPr>
-            <w:r>
-              <w:t xml:space="preserve">17,867</w:t>
-            </w:r>
-          </w:p>
-        </w:tc>
-      </w:tr>
-      <w:tr>
-        <w:tc>
-          <w:tcPr/>
-          <w:p>
-            <w:pPr>
-              <w:pStyle w:val="Compact"/>
-              <w:jc w:val="center"/>
-            </w:pPr>
-            <w:r>
-              <w:t xml:space="preserve">Other</w:t>
-            </w:r>
-          </w:p>
-        </w:tc>
-        <w:tc>
-          <w:tcPr/>
-          <w:p>
-            <w:pPr>
-              <w:pStyle w:val="Compact"/>
-              <w:jc w:val="right"/>
-            </w:pPr>
-            <w:r>
-              <w:t xml:space="preserve">16,685</w:t>
-            </w:r>
-          </w:p>
-        </w:tc>
-        <w:tc>
-          <w:tcPr/>
-          <w:p>
-            <w:pPr>
-              <w:pStyle w:val="Compact"/>
-              <w:jc w:val="right"/>
-            </w:pPr>
-            <w:r>
-              <w:t xml:space="preserve">0.02</w:t>
-            </w:r>
-          </w:p>
-        </w:tc>
-        <w:tc>
-          <w:tcPr/>
-          <w:p>
-            <w:pPr>
-              <w:pStyle w:val="Compact"/>
-              <w:jc w:val="right"/>
-            </w:pPr>
-            <w:r>
-              <w:t xml:space="preserve">0.01</w:t>
-            </w:r>
-          </w:p>
-        </w:tc>
-        <w:tc>
-          <w:tcPr/>
-          <w:p>
-            <w:pPr>
-              <w:pStyle w:val="Compact"/>
-              <w:jc w:val="right"/>
-            </w:pPr>
-            <w:r>
-              <w:t xml:space="preserve">5</w:t>
-            </w:r>
-          </w:p>
-        </w:tc>
-        <w:tc>
-          <w:tcPr/>
-          <w:p>
-            <w:pPr>
-              <w:pStyle w:val="Compact"/>
-              <w:jc w:val="right"/>
-            </w:pPr>
-            <w:r>
-              <w:t xml:space="preserve">16,685</w:t>
-            </w:r>
-          </w:p>
-        </w:tc>
-      </w:tr>
-      <w:tr>
-        <w:tc>
-          <w:tcPr/>
-          <w:p>
-            <w:pPr>
-              <w:pStyle w:val="Compact"/>
-              <w:jc w:val="center"/>
-            </w:pPr>
-            <w:r>
-              <w:t xml:space="preserve">Mixed Conifer</w:t>
-            </w:r>
-          </w:p>
-        </w:tc>
-        <w:tc>
-          <w:tcPr/>
-          <w:p>
-            <w:pPr>
-              <w:pStyle w:val="Compact"/>
-              <w:jc w:val="right"/>
-            </w:pPr>
-            <w:r>
-              <w:t xml:space="preserve">15,338</w:t>
-            </w:r>
-          </w:p>
-        </w:tc>
-        <w:tc>
-          <w:tcPr/>
-          <w:p>
-            <w:pPr>
-              <w:pStyle w:val="Compact"/>
-              <w:jc w:val="right"/>
-            </w:pPr>
-            <w:r>
-              <w:t xml:space="preserve">0.02</w:t>
-            </w:r>
-          </w:p>
-        </w:tc>
-        <w:tc>
-          <w:tcPr/>
-          <w:p>
-            <w:pPr>
-              <w:pStyle w:val="Compact"/>
-              <w:jc w:val="right"/>
-            </w:pPr>
-            <w:r>
-              <w:t xml:space="preserve">0.05</w:t>
-            </w:r>
-          </w:p>
-        </w:tc>
-        <w:tc>
-          <w:tcPr/>
-          <w:p>
-            <w:pPr>
-              <w:pStyle w:val="Compact"/>
-              <w:jc w:val="right"/>
-            </w:pPr>
-            <w:r>
-              <w:t xml:space="preserve">15</w:t>
-            </w:r>
-          </w:p>
-        </w:tc>
-        <w:tc>
-          <w:tcPr/>
-          <w:p>
-            <w:pPr>
-              <w:pStyle w:val="Compact"/>
-              <w:jc w:val="right"/>
-            </w:pPr>
-            <w:r>
-              <w:t xml:space="preserve">5,113</w:t>
-            </w:r>
-          </w:p>
-        </w:tc>
-      </w:tr>
-      <w:tr>
-        <w:tc>
-          <w:tcPr/>
-          <w:p>
-            <w:pPr>
-              <w:pStyle w:val="Compact"/>
-              <w:jc w:val="center"/>
-            </w:pPr>
-            <w:r>
-              <w:t xml:space="preserve">Ponderosa Pine</w:t>
-            </w:r>
-          </w:p>
-        </w:tc>
-        <w:tc>
-          <w:tcPr/>
-          <w:p>
-            <w:pPr>
-              <w:pStyle w:val="Compact"/>
-              <w:jc w:val="right"/>
-            </w:pPr>
-            <w:r>
-              <w:t xml:space="preserve">14,716</w:t>
-            </w:r>
-          </w:p>
-        </w:tc>
-        <w:tc>
-          <w:tcPr/>
-          <w:p>
-            <w:pPr>
-              <w:pStyle w:val="Compact"/>
-              <w:jc w:val="right"/>
-            </w:pPr>
-            <w:r>
-              <w:t xml:space="preserve">0.02</w:t>
-            </w:r>
-          </w:p>
-        </w:tc>
-        <w:tc>
-          <w:tcPr/>
-          <w:p>
-            <w:pPr>
-              <w:pStyle w:val="Compact"/>
-              <w:jc w:val="right"/>
-            </w:pPr>
-            <w:r>
-              <w:t xml:space="preserve">0.01</w:t>
-            </w:r>
-          </w:p>
-        </w:tc>
-        <w:tc>
-          <w:tcPr/>
-          <w:p>
-            <w:pPr>
-              <w:pStyle w:val="Compact"/>
-              <w:jc w:val="right"/>
-            </w:pPr>
-            <w:r>
-              <w:t xml:space="preserve">5</w:t>
-            </w:r>
-          </w:p>
-        </w:tc>
-        <w:tc>
-          <w:tcPr/>
-          <w:p>
-            <w:pPr>
-              <w:pStyle w:val="Compact"/>
-              <w:jc w:val="right"/>
-            </w:pPr>
-            <w:r>
-              <w:t xml:space="preserve">14,716</w:t>
-            </w:r>
-          </w:p>
-        </w:tc>
-      </w:tr>
-      <w:tr>
-        <w:tc>
-          <w:tcPr/>
-          <w:p>
-            <w:pPr>
-              <w:pStyle w:val="Compact"/>
-              <w:jc w:val="center"/>
-            </w:pPr>
-            <w:r>
-              <w:t xml:space="preserve">Aspen</w:t>
-            </w:r>
-          </w:p>
-        </w:tc>
-        <w:tc>
-          <w:tcPr/>
-          <w:p>
-            <w:pPr>
-              <w:pStyle w:val="Compact"/>
-              <w:jc w:val="right"/>
-            </w:pPr>
-            <w:r>
-              <w:t xml:space="preserve">12,932</w:t>
-            </w:r>
-          </w:p>
-        </w:tc>
-        <w:tc>
-          <w:tcPr/>
-          <w:p>
-            <w:pPr>
-              <w:pStyle w:val="Compact"/>
-              <w:jc w:val="right"/>
-            </w:pPr>
-            <w:r>
-              <w:t xml:space="preserve">0.01</w:t>
-            </w:r>
-          </w:p>
-        </w:tc>
-        <w:tc>
-          <w:tcPr/>
-          <w:p>
-            <w:pPr>
-              <w:pStyle w:val="Compact"/>
-              <w:jc w:val="right"/>
-            </w:pPr>
-            <w:r>
-              <w:t xml:space="preserve">0.01</w:t>
-            </w:r>
-          </w:p>
-        </w:tc>
-        <w:tc>
-          <w:tcPr/>
-          <w:p>
-            <w:pPr>
-              <w:pStyle w:val="Compact"/>
-              <w:jc w:val="right"/>
-            </w:pPr>
-            <w:r>
-              <w:t xml:space="preserve">5</w:t>
-            </w:r>
-          </w:p>
-        </w:tc>
-        <w:tc>
-          <w:tcPr/>
-          <w:p>
-            <w:pPr>
-              <w:pStyle w:val="Compact"/>
-              <w:jc w:val="right"/>
-            </w:pPr>
-            <w:r>
-              <w:t xml:space="preserve">12,932</w:t>
-            </w:r>
-          </w:p>
-        </w:tc>
-      </w:tr>
-    </w:tbl>
-    <w:p>
-      <w:pPr>
-        <w:pStyle w:val="BodyText"/>
-      </w:pPr>
-      <w:r>
-        <w:t xml:space="preserve">Design Weights</w:t>
+        <w:t xml:space="preserve">This AIM study was designed with three major principals in mind. The first, was maximizing the number of environments which it represents across the field office. The UFO field office varies by nearly XXXX feet, XXXX average precipitation, XXXX average temperatures, and displays a diversity of environments; and this sample design included this entire range of variation. To ensure that these diverse areas were represented, ten major strata were identified</w:t>
+      </w:r>
+      <w:r>
+        <w:t xml:space="preserve"> </w:t>
+      </w:r>
+      <w:r>
+        <w:rPr>
+          <w:iCs/>
+          <w:i/>
+        </w:rPr>
+        <w:t xml:space="preserve">see table</w:t>
+      </w:r>
+      <w:r>
+        <w:t xml:space="preserve">, in order to ensure that they had plots located in them in order to evaluate their ecological</w:t>
+      </w:r>
+      <w:r>
+        <w:t xml:space="preserve"> </w:t>
+      </w:r>
+      <w:r>
+        <w:rPr>
+          <w:iCs/>
+          <w:i/>
+        </w:rPr>
+        <w:t xml:space="preserve">integrity</w:t>
+      </w:r>
+      <w:r>
+        <w:t xml:space="preserve">. However, the management concerns, actions, and heterogeneity (internal dissimilarity) of these strata differ. To best understand the ecological context of these strata, and what management actions the BLM may take, the proportion of plots were tailored to each stratum. The third principal was that all plots be randomly placed within the stratum, which allows</w:t>
+      </w:r>
+      <w:r>
+        <w:t xml:space="preserve"> </w:t>
+      </w:r>
+      <w:r>
+        <w:rPr>
+          <w:iCs/>
+          <w:i/>
+        </w:rPr>
+        <w:t xml:space="preserve">inference</w:t>
+      </w:r>
+      <w:r>
+        <w:t xml:space="preserve"> </w:t>
+      </w:r>
+      <w:r>
+        <w:t xml:space="preserve">to be made from plots to the, unsampled, entirety of the stratum. This</w:t>
+      </w:r>
+      <w:r>
+        <w:t xml:space="preserve"> </w:t>
+      </w:r>
+      <w:r>
+        <w:rPr>
+          <w:iCs/>
+          <w:i/>
+        </w:rPr>
+        <w:t xml:space="preserve">weighted sample design</w:t>
+      </w:r>
+      <w:r>
+        <w:t xml:space="preserve"> </w:t>
+      </w:r>
+      <w:r>
+        <w:t xml:space="preserve">allows us to maximize statistical understanding while minimizing the field effort required to undertake it.</w:t>
       </w:r>
     </w:p>
     <w:p>
@@ -877,7 +95,77 @@
         <w:pStyle w:val="BodyText"/>
       </w:pPr>
       <w:r>
-        <w:t xml:space="preserve">Under a Simple Random Sample, wherein each stratum would be un-weighed</w:t>
+        <w:t xml:space="preserve">The initial sample design followed the general AIM implementation design to contain 255 plots to be sampled across five years. Sampling over a five year period is essential in order to ensure that plots are visited during periods wherein the vegetation is</w:t>
+      </w:r>
+      <w:r>
+        <w:t xml:space="preserve"> </w:t>
+      </w:r>
+      <w:r>
+        <w:rPr>
+          <w:iCs/>
+          <w:i/>
+        </w:rPr>
+        <w:t xml:space="preserve">reproductively active</w:t>
+      </w:r>
+      <w:r>
+        <w:t xml:space="preserve">, hence identifiable. A benefit of this prolonged time frame is that anomalous weather conditions are unlikely to affect the plots across the entire time period. For example, the condition of plots may be compared in a wet year, to a dry year, as referenced from a year with typical rainfall. In order to avoid random unexpected processes which cluster in space which may occur over the period of conducting the sample design, the entire design is split into a</w:t>
+      </w:r>
+      <w:r>
+        <w:t xml:space="preserve"> </w:t>
+      </w:r>
+      <w:r>
+        <w:rPr>
+          <w:iCs/>
+          <w:i/>
+        </w:rPr>
+        <w:t xml:space="preserve">panel</w:t>
+      </w:r>
+      <w:r>
+        <w:t xml:space="preserve"> </w:t>
+      </w:r>
+      <w:r>
+        <w:t xml:space="preserve">for each year of sampling. Each panel is composed of a subset of randomly selected points within the sample design and avoids missing swathes of the</w:t>
+      </w:r>
+      <w:r>
+        <w:t xml:space="preserve"> </w:t>
+      </w:r>
+      <w:r>
+        <w:rPr>
+          <w:iCs/>
+          <w:i/>
+        </w:rPr>
+        <w:t xml:space="preserve">target frame</w:t>
+      </w:r>
+      <w:r>
+        <w:t xml:space="preserve"> </w:t>
+      </w:r>
+      <w:r>
+        <w:t xml:space="preserve">during the sample period due to an event such as a prolonged wildfire.</w:t>
+      </w:r>
+    </w:p>
+    <w:bookmarkStart w:id="20" w:name="Xb3a3f0a2438cbf42a0c784a4b5cc9e07e217a20"/>
+    <w:p>
+      <w:pPr>
+        <w:pStyle w:val="Heading4"/>
+      </w:pPr>
+      <w:r>
+        <w:t xml:space="preserve">the design may be represented in simple mathematical terms</w:t>
+      </w:r>
+    </w:p>
+    <w:p>
+      <w:pPr>
+        <w:pStyle w:val="FirstParagraph"/>
+      </w:pPr>
+      <w:r>
+        <w:t xml:space="preserve">Using an example from a stratum which is of high importance, sagebrush steppe, we illustrate the site selection process. While the aerial extent of sagebrush-steppe in the target frame is roughly one quarter (0.246), the stratum makes up one third (0.33) of all sites.</w:t>
+      </w:r>
+    </w:p>
+    <w:p>
+      <w:pPr>
+        <w:pStyle w:val="BodyText"/>
+      </w:pPr>
+      <w:r>
+        <w:t xml:space="preserve">In order to convey the number of plots drawn in any stratum the following equation is representative.</w:t>
       </w:r>
     </w:p>
     <w:p>
@@ -889,18 +177,12 @@
           <m:jc m:val="center"/>
         </m:oMathParaPr>
         <m:oMath>
-          <m:sSub>
-            <m:e>
-              <m:r>
-                <m:t>π</m:t>
-              </m:r>
-            </m:e>
-            <m:sub>
-              <m:r>
-                <m:t>i</m:t>
-              </m:r>
-            </m:sub>
-          </m:sSub>
+          <m:r>
+            <m:t>n</m:t>
+          </m:r>
+          <m:r>
+            <m:t> </m:t>
+          </m:r>
           <m:r>
             <m:rPr>
               <m:sty m:val="p"/>
@@ -908,19 +190,97 @@
             <m:t>=</m:t>
           </m:r>
           <m:r>
-            <m:t>n</m:t>
+            <m:t> </m:t>
           </m:r>
-          <m:r>
-            <m:rPr>
-              <m:sty m:val="p"/>
-            </m:rPr>
-            <m:t>/</m:t>
-          </m:r>
-          <m:r>
-            <m:t>N</m:t>
-          </m:r>
+          <m:f>
+            <m:fPr>
+              <m:type m:val="bar"/>
+            </m:fPr>
+            <m:num>
+              <m:r>
+                <m:t>N</m:t>
+              </m:r>
+              <m:r>
+                <m:rPr>
+                  <m:sty m:val="p"/>
+                </m:rPr>
+                <m:t>*</m:t>
+              </m:r>
+              <m:sSub>
+                <m:e>
+                  <m:r>
+                    <m:t>π</m:t>
+                  </m:r>
+                </m:e>
+                <m:sub>
+                  <m:r>
+                    <m:t>i</m:t>
+                  </m:r>
+                </m:sub>
+              </m:sSub>
+            </m:num>
+            <m:den>
+              <m:r>
+                <m:t>1</m:t>
+              </m:r>
+              <m:r>
+                <m:rPr>
+                  <m:sty m:val="p"/>
+                </m:rPr>
+                <m:t>/</m:t>
+              </m:r>
+              <m:r>
+                <m:t>p</m:t>
+              </m:r>
+              <m:r>
+                <m:t>a</m:t>
+              </m:r>
+              <m:r>
+                <m:t>n</m:t>
+              </m:r>
+              <m:r>
+                <m:t>e</m:t>
+              </m:r>
+              <m:r>
+                <m:t>l</m:t>
+              </m:r>
+              <m:r>
+                <m:t>s</m:t>
+              </m:r>
+            </m:den>
+          </m:f>
         </m:oMath>
       </m:oMathPara>
+    </w:p>
+    <w:p>
+      <w:pPr>
+        <w:numPr>
+          <w:ilvl w:val="0"/>
+          <w:numId w:val="1001"/>
+        </w:numPr>
+        <w:pStyle w:val="Compact"/>
+      </w:pPr>
+      <m:oMath>
+        <m:r>
+          <m:t>N</m:t>
+        </m:r>
+      </m:oMath>
+      <w:r>
+        <w:t xml:space="preserve"> </w:t>
+      </w:r>
+      <w:r>
+        <w:t xml:space="preserve">the total number of plots in the sample design,</w:t>
+      </w:r>
+      <w:r>
+        <w:t xml:space="preserve"> </w:t>
+      </w:r>
+      <w:r>
+        <w:rPr>
+          <w:iCs/>
+          <w:i/>
+        </w:rPr>
+        <w:t xml:space="preserve">i.e. 255</w:t>
+      </w:r>
     </w:p>
     <w:p>
       <w:pPr>
@@ -948,7 +308,17 @@
         <w:t xml:space="preserve"> </w:t>
       </w:r>
       <w:r>
-        <w:t xml:space="preserve">is the inclusion probability of each individual, i.e. the probability of a site being selected</w:t>
+        <w:t xml:space="preserve">the inclusion probability of a plot in each stratum being drawn,</w:t>
+      </w:r>
+      <w:r>
+        <w:t xml:space="preserve"> </w:t>
+      </w:r>
+      <w:r>
+        <w:rPr>
+          <w:iCs/>
+          <w:i/>
+        </w:rPr>
+        <w:t xml:space="preserve">e.g. 0.33 targets the placement of a third of all plots to be put into the Sage-steppe Stratum</w:t>
       </w:r>
     </w:p>
     <w:p>
@@ -961,34 +331,39 @@
       </w:pPr>
       <m:oMath>
         <m:r>
+          <m:t>p</m:t>
+        </m:r>
+        <m:r>
+          <m:t>a</m:t>
+        </m:r>
+        <m:r>
           <m:t>n</m:t>
         </m:r>
-      </m:oMath>
-      <w:r>
-        <w:t xml:space="preserve"> </w:t>
-      </w:r>
-      <w:r>
-        <w:t xml:space="preserve">sample size, e.g. the number of plots</w:t>
-      </w:r>
-    </w:p>
-    <w:p>
-      <w:pPr>
-        <w:numPr>
-          <w:ilvl w:val="0"/>
-          <w:numId w:val="1001"/>
-        </w:numPr>
-        <w:pStyle w:val="Compact"/>
-      </w:pPr>
-      <m:oMath>
         <m:r>
-          <m:t>N</m:t>
+          <m:t>e</m:t>
+        </m:r>
+        <m:r>
+          <m:t>l</m:t>
+        </m:r>
+        <m:r>
+          <m:t>s</m:t>
         </m:r>
       </m:oMath>
       <w:r>
         <w:t xml:space="preserve"> </w:t>
       </w:r>
       <w:r>
-        <w:t xml:space="preserve">population size, e.g. the target is geographic size of the BLM field office</w:t>
+        <w:t xml:space="preserve">the number of design panels,</w:t>
+      </w:r>
+      <w:r>
+        <w:t xml:space="preserve"> </w:t>
+      </w:r>
+      <w:r>
+        <w:rPr>
+          <w:iCs/>
+          <w:i/>
+        </w:rPr>
+        <w:t xml:space="preserve">i.e. the number of years to stretch sampling across</w:t>
       </w:r>
     </w:p>
     <w:p>
@@ -996,7 +371,115 @@
         <w:pStyle w:val="FirstParagraph"/>
       </w:pPr>
       <w:r>
-        <w:t xml:space="preserve">Under a weighed design, wherein each stratum has an associated weight e.g. based on it’s heterogeneity</w:t>
+        <w:t xml:space="preserve">For sagebrush steppe we will then have:</w:t>
+      </w:r>
+    </w:p>
+    <w:p>
+      <w:pPr>
+        <w:pStyle w:val="BodyText"/>
+      </w:pPr>
+      <m:oMathPara>
+        <m:oMathParaPr>
+          <m:jc m:val="center"/>
+        </m:oMathParaPr>
+        <m:oMath>
+          <m:r>
+            <m:t>16.83</m:t>
+          </m:r>
+          <m:r>
+            <m:t> </m:t>
+          </m:r>
+          <m:r>
+            <m:rPr>
+              <m:sty m:val="p"/>
+            </m:rPr>
+            <m:t>=</m:t>
+          </m:r>
+          <m:r>
+            <m:t> </m:t>
+          </m:r>
+          <m:f>
+            <m:fPr>
+              <m:type m:val="bar"/>
+            </m:fPr>
+            <m:num>
+              <m:r>
+                <m:t>255</m:t>
+              </m:r>
+              <m:r>
+                <m:rPr>
+                  <m:sty m:val="p"/>
+                </m:rPr>
+                <m:t>*</m:t>
+              </m:r>
+              <m:r>
+                <m:t>0.33</m:t>
+              </m:r>
+            </m:num>
+            <m:den>
+              <m:r>
+                <m:t>1</m:t>
+              </m:r>
+              <m:r>
+                <m:rPr>
+                  <m:sty m:val="p"/>
+                </m:rPr>
+                <m:t>/</m:t>
+              </m:r>
+              <m:r>
+                <m:t>5</m:t>
+              </m:r>
+            </m:den>
+          </m:f>
+        </m:oMath>
+      </m:oMathPara>
+    </w:p>
+    <w:p>
+      <w:pPr>
+        <w:pStyle w:val="FirstParagraph"/>
+      </w:pPr>
+      <w:r>
+        <w:t xml:space="preserve">plots for each panel, which will round down to 16 in order to accommodate representation of some of our other strata.</w:t>
+      </w:r>
+    </w:p>
+    <w:p>
+      <w:pPr>
+        <w:pStyle w:val="BodyText"/>
+      </w:pPr>
+      <w:r>
+        <w:t xml:space="preserve">The</w:t>
+      </w:r>
+      <w:r>
+        <w:t xml:space="preserve"> </w:t>
+      </w:r>
+      <w:r>
+        <w:rPr>
+          <w:bCs/>
+          <w:b/>
+        </w:rPr>
+        <w:t xml:space="preserve">weight</w:t>
+      </w:r>
+      <w:r>
+        <w:t xml:space="preserve"> </w:t>
+      </w:r>
+      <w:r>
+        <w:t xml:space="preserve">of a plot is the amount of acres it represents within a stratum, we utilize this metric to help derive</w:t>
+      </w:r>
+      <w:r>
+        <w:t xml:space="preserve"> </w:t>
+      </w:r>
+      <w:r>
+        <w:rPr>
+          <w:iCs/>
+          <w:i/>
+        </w:rPr>
+        <w:t xml:space="preserve">measures of uncertainty</w:t>
+      </w:r>
+      <w:r>
+        <w:t xml:space="preserve"> </w:t>
+      </w:r>
+      <w:r>
+        <w:t xml:space="preserve">while making inference from our sampled plots to the whole stratum.</w:t>
       </w:r>
     </w:p>
     <w:p>
@@ -1026,67 +509,70 @@
             </m:rPr>
             <m:t>=</m:t>
           </m:r>
-          <m:r>
-            <m:t>1</m:t>
-          </m:r>
-          <m:r>
-            <m:rPr>
-              <m:sty m:val="p"/>
-            </m:rPr>
-            <m:t>/</m:t>
-          </m:r>
-          <m:sSub>
-            <m:e>
+          <m:f>
+            <m:fPr>
+              <m:type m:val="bar"/>
+            </m:fPr>
+            <m:num>
               <m:r>
-                <m:t>π</m:t>
+                <m:t>S</m:t>
               </m:r>
-            </m:e>
-            <m:sub>
               <m:r>
-                <m:t>i</m:t>
+                <m:t>t</m:t>
               </m:r>
-            </m:sub>
-          </m:sSub>
+              <m:r>
+                <m:t>r</m:t>
+              </m:r>
+              <m:r>
+                <m:t>a</m:t>
+              </m:r>
+              <m:r>
+                <m:t>t</m:t>
+              </m:r>
+              <m:r>
+                <m:t>u</m:t>
+              </m:r>
+              <m:sSub>
+                <m:e>
+                  <m:r>
+                    <m:t>m</m:t>
+                  </m:r>
+                </m:e>
+                <m:sub>
+                  <m:r>
+                    <m:t>a</m:t>
+                  </m:r>
+                  <m:r>
+                    <m:t>r</m:t>
+                  </m:r>
+                  <m:r>
+                    <m:t>e</m:t>
+                  </m:r>
+                  <m:r>
+                    <m:t>a</m:t>
+                  </m:r>
+                </m:sub>
+              </m:sSub>
+            </m:num>
+            <m:den>
+              <m:r>
+                <m:t>n</m:t>
+              </m:r>
+            </m:den>
+          </m:f>
         </m:oMath>
       </m:oMathPara>
     </w:p>
     <w:p>
       <w:pPr>
-        <w:numPr>
-          <w:ilvl w:val="0"/>
-          <w:numId w:val="1002"/>
-        </w:numPr>
-        <w:pStyle w:val="Compact"/>
+        <w:pStyle w:val="FirstParagraph"/>
       </w:pPr>
-      <m:oMath>
-        <m:sSub>
-          <m:e>
-            <m:r>
-              <m:t>π</m:t>
-            </m:r>
-          </m:e>
-          <m:sub>
-            <m:r>
-              <m:t>i</m:t>
-            </m:r>
-          </m:sub>
-        </m:sSub>
-      </m:oMath>
+      <w:r>
+        <w:t xml:space="preserve">+</w:t>
+      </w:r>
       <w:r>
         <w:t xml:space="preserve"> </w:t>
       </w:r>
-      <w:r>
-        <w:t xml:space="preserve">is the inclusion probability of each individual, i.e. the probability of a site being selected</w:t>
-      </w:r>
-    </w:p>
-    <w:p>
-      <w:pPr>
-        <w:numPr>
-          <w:ilvl w:val="0"/>
-          <w:numId w:val="1002"/>
-        </w:numPr>
-        <w:pStyle w:val="Compact"/>
-      </w:pPr>
       <m:oMath>
         <m:sSub>
           <m:e>
@@ -1105,9 +591,1004 @@
         <w:t xml:space="preserve"> </w:t>
       </w:r>
       <w:r>
-        <w:t xml:space="preserve">is the weight associated with each site</w:t>
+        <w:t xml:space="preserve">the weight acres,</w:t>
+      </w:r>
+      <w:r>
+        <w:t xml:space="preserve"> </w:t>
+      </w:r>
+      <w:r>
+        <w:rPr>
+          <w:iCs/>
+          <w:i/>
+        </w:rPr>
+        <w:t xml:space="preserve">i.e. the area which a plot represents within the target frame</w:t>
+      </w:r>
+      <w:r>
+        <w:t xml:space="preserve"> </w:t>
+      </w:r>
+      <w:r>
+        <w:t xml:space="preserve">+</w:t>
+      </w:r>
+      <w:r>
+        <w:t xml:space="preserve"> </w:t>
+      </w:r>
+      <w:r>
+        <w:t xml:space="preserve">${Stratum_{area}$</w:t>
+      </w:r>
+      <w:r>
+        <w:t xml:space="preserve"> </w:t>
+      </w:r>
+      <w:r>
+        <w:t xml:space="preserve">the total area of the stratum in the area of analysis</w:t>
+      </w:r>
+      <w:r>
+        <w:t xml:space="preserve"> </w:t>
+      </w:r>
+      <w:r>
+        <w:rPr>
+          <w:iCs/>
+          <w:i/>
+        </w:rPr>
+        <w:t xml:space="preserve">e.g. 214,023 acres of sage-steppe</w:t>
+      </w:r>
+      <w:r>
+        <w:t xml:space="preserve"> </w:t>
+      </w:r>
+      <w:r>
+        <w:t xml:space="preserve">+</w:t>
+      </w:r>
+      <w:r>
+        <w:t xml:space="preserve"> </w:t>
+      </w:r>
+      <m:oMath>
+        <m:r>
+          <m:t>n</m:t>
+        </m:r>
+      </m:oMath>
+      <w:r>
+        <w:t xml:space="preserve"> </w:t>
+      </w:r>
+      <w:r>
+        <w:t xml:space="preserve">the total number of plots in a stratumm</w:t>
+      </w:r>
+      <w:r>
+        <w:t xml:space="preserve"> </w:t>
+      </w:r>
+      <w:r>
+        <w:rPr>
+          <w:iCs/>
+          <w:i/>
+        </w:rPr>
+        <w:t xml:space="preserve">e.g. for a panel of sage steppe 16</w:t>
       </w:r>
     </w:p>
+    <w:p>
+      <w:pPr>
+        <w:pStyle w:val="BodyText"/>
+      </w:pPr>
+      <w:r>
+        <w:t xml:space="preserve">Each sagebrush-steppe plot will have a weight of</w:t>
+      </w:r>
+    </w:p>
+    <w:p>
+      <w:pPr>
+        <w:pStyle w:val="BodyText"/>
+      </w:pPr>
+      <m:oMathPara>
+        <m:oMathParaPr>
+          <m:jc m:val="center"/>
+        </m:oMathParaPr>
+        <m:oMath>
+          <m:r>
+            <m:t>13</m:t>
+          </m:r>
+          <m:r>
+            <m:rPr>
+              <m:sty m:val="p"/>
+            </m:rPr>
+            <m:t>,</m:t>
+          </m:r>
+          <m:r>
+            <m:t>376</m:t>
+          </m:r>
+          <m:r>
+            <m:t> </m:t>
+          </m:r>
+          <m:r>
+            <m:rPr>
+              <m:sty m:val="p"/>
+            </m:rPr>
+            <m:t>=</m:t>
+          </m:r>
+          <m:r>
+            <m:t> </m:t>
+          </m:r>
+          <m:f>
+            <m:fPr>
+              <m:type m:val="bar"/>
+            </m:fPr>
+            <m:num>
+              <m:r>
+                <m:t>214</m:t>
+              </m:r>
+              <m:r>
+                <m:rPr>
+                  <m:sty m:val="p"/>
+                </m:rPr>
+                <m:t>,</m:t>
+              </m:r>
+              <m:r>
+                <m:t>023</m:t>
+              </m:r>
+            </m:num>
+            <m:den>
+              <m:r>
+                <m:t>16</m:t>
+              </m:r>
+            </m:den>
+          </m:f>
+        </m:oMath>
+      </m:oMathPara>
+    </w:p>
+    <w:p>
+      <w:pPr>
+        <w:pStyle w:val="FirstParagraph"/>
+      </w:pPr>
+      <w:r>
+        <w:t xml:space="preserve">acres per plot, which it represents.</w:t>
+      </w:r>
+    </w:p>
+    <w:bookmarkEnd w:id="20"/>
+    <w:bookmarkStart w:id="21" w:name="areas-of-analysis"/>
+    <w:p>
+      <w:pPr>
+        <w:pStyle w:val="Heading4"/>
+      </w:pPr>
+      <w:r>
+        <w:t xml:space="preserve">Areas of Analysis</w:t>
+      </w:r>
+    </w:p>
+    <w:p>
+      <w:pPr>
+        <w:pStyle w:val="FirstParagraph"/>
+      </w:pPr>
+      <w:r>
+        <w:t xml:space="preserve">The original AIM design covers the entire target frame of the UFO field office. However, a few additional analytical and management sub-units exist within this extent. Their are two National Monuments, the Gunnison Gorge, and Dominguez-Escalente, which is partially administered by the Grand Junction Field Office (GJFO) which have different maangement directives which distinguish them from the majority of UFO land. Likewise there are numerous Wilderness Study Areas (WSA’s), and Area’s of critical Environmental Concern (ACEC’s), throughout the field office. The UFO intends these areas to have higher proportions of certain metrics relative to the remainder of BLM land.</w:t>
+      </w:r>
+    </w:p>
+    <w:tbl>
+      <w:tblPr>
+        <w:tblStyle w:val="Table"/>
+        <w:tblW w:type="pct" w:w="5000"/>
+        <w:tblLook w:firstRow="1" w:lastRow="0" w:firstColumn="0" w:lastColumn="0" w:noHBand="0" w:noVBand="0" w:val="0020"/>
+      </w:tblPr>
+      <w:tblGrid>
+        <w:gridCol w:w="2329"/>
+        <w:gridCol w:w="1770"/>
+        <w:gridCol w:w="1024"/>
+        <w:gridCol w:w="1024"/>
+        <w:gridCol w:w="931"/>
+        <w:gridCol w:w="838"/>
+      </w:tblGrid>
+      <w:tr>
+        <w:trPr>
+          <w:tblHeader w:val="true"/>
+        </w:trPr>
+        <w:tc>
+          <w:tcPr/>
+          <w:p>
+            <w:pPr>
+              <w:pStyle w:val="Compact"/>
+              <w:jc w:val="center"/>
+            </w:pPr>
+            <w:r>
+              <w:t xml:space="preserve">Stratum</w:t>
+            </w:r>
+          </w:p>
+        </w:tc>
+        <w:tc>
+          <w:tcPr/>
+          <w:p>
+            <w:pPr>
+              <w:pStyle w:val="Compact"/>
+              <w:jc w:val="right"/>
+            </w:pPr>
+            <w:r>
+              <w:t xml:space="preserve">Total Area (acres)</w:t>
+            </w:r>
+          </w:p>
+        </w:tc>
+        <w:tc>
+          <w:tcPr/>
+          <w:p>
+            <w:pPr>
+              <w:pStyle w:val="Compact"/>
+              <w:jc w:val="right"/>
+            </w:pPr>
+            <w:r>
+              <w:t xml:space="preserve">Prop. Area</w:t>
+            </w:r>
+          </w:p>
+        </w:tc>
+        <w:tc>
+          <w:tcPr/>
+          <w:p>
+            <w:pPr>
+              <w:pStyle w:val="Compact"/>
+              <w:jc w:val="right"/>
+            </w:pPr>
+            <w:r>
+              <w:t xml:space="preserve">Prop. Site</w:t>
+            </w:r>
+          </w:p>
+        </w:tc>
+        <w:tc>
+          <w:tcPr/>
+          <w:p>
+            <w:pPr>
+              <w:pStyle w:val="Compact"/>
+              <w:jc w:val="right"/>
+            </w:pPr>
+            <w:r>
+              <w:t xml:space="preserve">No. Sites</w:t>
+            </w:r>
+          </w:p>
+        </w:tc>
+        <w:tc>
+          <w:tcPr/>
+          <w:p>
+            <w:pPr>
+              <w:pStyle w:val="Compact"/>
+              <w:jc w:val="right"/>
+            </w:pPr>
+            <w:r>
+              <w:t xml:space="preserve">Plot Wt.</w:t>
+            </w:r>
+          </w:p>
+        </w:tc>
+      </w:tr>
+      <w:tr>
+        <w:tc>
+          <w:tcPr/>
+          <w:p>
+            <w:pPr>
+              <w:pStyle w:val="Compact"/>
+              <w:jc w:val="center"/>
+            </w:pPr>
+            <w:r>
+              <w:t xml:space="preserve">Pinion Juniper Woodland</w:t>
+            </w:r>
+          </w:p>
+        </w:tc>
+        <w:tc>
+          <w:tcPr/>
+          <w:p>
+            <w:pPr>
+              <w:pStyle w:val="Compact"/>
+              <w:jc w:val="right"/>
+            </w:pPr>
+            <w:r>
+              <w:t xml:space="preserve">354,850</w:t>
+            </w:r>
+          </w:p>
+        </w:tc>
+        <w:tc>
+          <w:tcPr/>
+          <w:p>
+            <w:pPr>
+              <w:pStyle w:val="Compact"/>
+              <w:jc w:val="right"/>
+            </w:pPr>
+            <w:r>
+              <w:t xml:space="preserve">0.41</w:t>
+            </w:r>
+          </w:p>
+        </w:tc>
+        <w:tc>
+          <w:tcPr/>
+          <w:p>
+            <w:pPr>
+              <w:pStyle w:val="Compact"/>
+              <w:jc w:val="right"/>
+            </w:pPr>
+            <w:r>
+              <w:t xml:space="preserve">0.12</w:t>
+            </w:r>
+          </w:p>
+        </w:tc>
+        <w:tc>
+          <w:tcPr/>
+          <w:p>
+            <w:pPr>
+              <w:pStyle w:val="Compact"/>
+              <w:jc w:val="right"/>
+            </w:pPr>
+            <w:r>
+              <w:t xml:space="preserve">25</w:t>
+            </w:r>
+          </w:p>
+        </w:tc>
+        <w:tc>
+          <w:tcPr/>
+          <w:p>
+            <w:pPr>
+              <w:pStyle w:val="Compact"/>
+              <w:jc w:val="right"/>
+            </w:pPr>
+            <w:r>
+              <w:t xml:space="preserve">70,970</w:t>
+            </w:r>
+          </w:p>
+        </w:tc>
+      </w:tr>
+      <w:tr>
+        <w:tc>
+          <w:tcPr/>
+          <w:p>
+            <w:pPr>
+              <w:pStyle w:val="Compact"/>
+              <w:jc w:val="center"/>
+            </w:pPr>
+            <w:r>
+              <w:t xml:space="preserve">Sagebrush</w:t>
+            </w:r>
+          </w:p>
+        </w:tc>
+        <w:tc>
+          <w:tcPr/>
+          <w:p>
+            <w:pPr>
+              <w:pStyle w:val="Compact"/>
+              <w:jc w:val="right"/>
+            </w:pPr>
+            <w:r>
+              <w:t xml:space="preserve">211,832</w:t>
+            </w:r>
+          </w:p>
+        </w:tc>
+        <w:tc>
+          <w:tcPr/>
+          <w:p>
+            <w:pPr>
+              <w:pStyle w:val="Compact"/>
+              <w:jc w:val="right"/>
+            </w:pPr>
+            <w:r>
+              <w:t xml:space="preserve">0.24</w:t>
+            </w:r>
+          </w:p>
+        </w:tc>
+        <w:tc>
+          <w:tcPr/>
+          <w:p>
+            <w:pPr>
+              <w:pStyle w:val="Compact"/>
+              <w:jc w:val="right"/>
+            </w:pPr>
+            <w:r>
+              <w:t xml:space="preserve">0.33</w:t>
+            </w:r>
+          </w:p>
+        </w:tc>
+        <w:tc>
+          <w:tcPr/>
+          <w:p>
+            <w:pPr>
+              <w:pStyle w:val="Compact"/>
+              <w:jc w:val="right"/>
+            </w:pPr>
+            <w:r>
+              <w:t xml:space="preserve">80</w:t>
+            </w:r>
+          </w:p>
+        </w:tc>
+        <w:tc>
+          <w:tcPr/>
+          <w:p>
+            <w:pPr>
+              <w:pStyle w:val="Compact"/>
+              <w:jc w:val="right"/>
+            </w:pPr>
+            <w:r>
+              <w:t xml:space="preserve">13,239</w:t>
+            </w:r>
+          </w:p>
+        </w:tc>
+      </w:tr>
+      <w:tr>
+        <w:tc>
+          <w:tcPr/>
+          <w:p>
+            <w:pPr>
+              <w:pStyle w:val="Compact"/>
+              <w:jc w:val="center"/>
+            </w:pPr>
+            <w:r>
+              <w:t xml:space="preserve">Salt Desert</w:t>
+            </w:r>
+          </w:p>
+        </w:tc>
+        <w:tc>
+          <w:tcPr/>
+          <w:p>
+            <w:pPr>
+              <w:pStyle w:val="Compact"/>
+              <w:jc w:val="right"/>
+            </w:pPr>
+            <w:r>
+              <w:t xml:space="preserve">118,664</w:t>
+            </w:r>
+          </w:p>
+        </w:tc>
+        <w:tc>
+          <w:tcPr/>
+          <w:p>
+            <w:pPr>
+              <w:pStyle w:val="Compact"/>
+              <w:jc w:val="right"/>
+            </w:pPr>
+            <w:r>
+              <w:t xml:space="preserve">0.14</w:t>
+            </w:r>
+          </w:p>
+        </w:tc>
+        <w:tc>
+          <w:tcPr/>
+          <w:p>
+            <w:pPr>
+              <w:pStyle w:val="Compact"/>
+              <w:jc w:val="right"/>
+            </w:pPr>
+            <w:r>
+              <w:t xml:space="preserve">0.30</w:t>
+            </w:r>
+          </w:p>
+        </w:tc>
+        <w:tc>
+          <w:tcPr/>
+          <w:p>
+            <w:pPr>
+              <w:pStyle w:val="Compact"/>
+              <w:jc w:val="right"/>
+            </w:pPr>
+            <w:r>
+              <w:t xml:space="preserve">75</w:t>
+            </w:r>
+          </w:p>
+        </w:tc>
+        <w:tc>
+          <w:tcPr/>
+          <w:p>
+            <w:pPr>
+              <w:pStyle w:val="Compact"/>
+              <w:jc w:val="right"/>
+            </w:pPr>
+            <w:r>
+              <w:t xml:space="preserve">7,911</w:t>
+            </w:r>
+          </w:p>
+        </w:tc>
+      </w:tr>
+      <w:tr>
+        <w:tc>
+          <w:tcPr/>
+          <w:p>
+            <w:pPr>
+              <w:pStyle w:val="Compact"/>
+              <w:jc w:val="center"/>
+            </w:pPr>
+            <w:r>
+              <w:t xml:space="preserve">Mixed Mountain Shrub</w:t>
+            </w:r>
+          </w:p>
+        </w:tc>
+        <w:tc>
+          <w:tcPr/>
+          <w:p>
+            <w:pPr>
+              <w:pStyle w:val="Compact"/>
+              <w:jc w:val="right"/>
+            </w:pPr>
+            <w:r>
+              <w:t xml:space="preserve">61,862</w:t>
+            </w:r>
+          </w:p>
+        </w:tc>
+        <w:tc>
+          <w:tcPr/>
+          <w:p>
+            <w:pPr>
+              <w:pStyle w:val="Compact"/>
+              <w:jc w:val="right"/>
+            </w:pPr>
+            <w:r>
+              <w:t xml:space="preserve">0.07</w:t>
+            </w:r>
+          </w:p>
+        </w:tc>
+        <w:tc>
+          <w:tcPr/>
+          <w:p>
+            <w:pPr>
+              <w:pStyle w:val="Compact"/>
+              <w:jc w:val="right"/>
+            </w:pPr>
+            <w:r>
+              <w:t xml:space="preserve">0.10</w:t>
+            </w:r>
+          </w:p>
+        </w:tc>
+        <w:tc>
+          <w:tcPr/>
+          <w:p>
+            <w:pPr>
+              <w:pStyle w:val="Compact"/>
+              <w:jc w:val="right"/>
+            </w:pPr>
+            <w:r>
+              <w:t xml:space="preserve">25</w:t>
+            </w:r>
+          </w:p>
+        </w:tc>
+        <w:tc>
+          <w:tcPr/>
+          <w:p>
+            <w:pPr>
+              <w:pStyle w:val="Compact"/>
+              <w:jc w:val="right"/>
+            </w:pPr>
+            <w:r>
+              <w:t xml:space="preserve">12,372</w:t>
+            </w:r>
+          </w:p>
+        </w:tc>
+      </w:tr>
+      <w:tr>
+        <w:tc>
+          <w:tcPr/>
+          <w:p>
+            <w:pPr>
+              <w:pStyle w:val="Compact"/>
+              <w:jc w:val="center"/>
+            </w:pPr>
+            <w:r>
+              <w:t xml:space="preserve">Riparian</w:t>
+            </w:r>
+          </w:p>
+        </w:tc>
+        <w:tc>
+          <w:tcPr/>
+          <w:p>
+            <w:pPr>
+              <w:pStyle w:val="Compact"/>
+              <w:jc w:val="right"/>
+            </w:pPr>
+            <w:r>
+              <w:t xml:space="preserve">46,769</w:t>
+            </w:r>
+          </w:p>
+        </w:tc>
+        <w:tc>
+          <w:tcPr/>
+          <w:p>
+            <w:pPr>
+              <w:pStyle w:val="Compact"/>
+              <w:jc w:val="right"/>
+            </w:pPr>
+            <w:r>
+              <w:t xml:space="preserve">0.05</w:t>
+            </w:r>
+          </w:p>
+        </w:tc>
+        <w:tc>
+          <w:tcPr/>
+          <w:p>
+            <w:pPr>
+              <w:pStyle w:val="Compact"/>
+              <w:jc w:val="right"/>
+            </w:pPr>
+            <w:r>
+              <w:t xml:space="preserve">0.05</w:t>
+            </w:r>
+          </w:p>
+        </w:tc>
+        <w:tc>
+          <w:tcPr/>
+          <w:p>
+            <w:pPr>
+              <w:pStyle w:val="Compact"/>
+              <w:jc w:val="right"/>
+            </w:pPr>
+            <w:r>
+              <w:t xml:space="preserve">15</w:t>
+            </w:r>
+          </w:p>
+        </w:tc>
+        <w:tc>
+          <w:tcPr/>
+          <w:p>
+            <w:pPr>
+              <w:pStyle w:val="Compact"/>
+              <w:jc w:val="right"/>
+            </w:pPr>
+            <w:r>
+              <w:t xml:space="preserve">15,590</w:t>
+            </w:r>
+          </w:p>
+        </w:tc>
+      </w:tr>
+      <w:tr>
+        <w:tc>
+          <w:tcPr/>
+          <w:p>
+            <w:pPr>
+              <w:pStyle w:val="Compact"/>
+              <w:jc w:val="center"/>
+            </w:pPr>
+            <w:r>
+              <w:t xml:space="preserve">Grassland</w:t>
+            </w:r>
+          </w:p>
+        </w:tc>
+        <w:tc>
+          <w:tcPr/>
+          <w:p>
+            <w:pPr>
+              <w:pStyle w:val="Compact"/>
+              <w:jc w:val="right"/>
+            </w:pPr>
+            <w:r>
+              <w:t xml:space="preserve">17,867</w:t>
+            </w:r>
+          </w:p>
+        </w:tc>
+        <w:tc>
+          <w:tcPr/>
+          <w:p>
+            <w:pPr>
+              <w:pStyle w:val="Compact"/>
+              <w:jc w:val="right"/>
+            </w:pPr>
+            <w:r>
+              <w:t xml:space="preserve">0.02</w:t>
+            </w:r>
+          </w:p>
+        </w:tc>
+        <w:tc>
+          <w:tcPr/>
+          <w:p>
+            <w:pPr>
+              <w:pStyle w:val="Compact"/>
+              <w:jc w:val="right"/>
+            </w:pPr>
+            <w:r>
+              <w:t xml:space="preserve">0.02</w:t>
+            </w:r>
+          </w:p>
+        </w:tc>
+        <w:tc>
+          <w:tcPr/>
+          <w:p>
+            <w:pPr>
+              <w:pStyle w:val="Compact"/>
+              <w:jc w:val="right"/>
+            </w:pPr>
+            <w:r>
+              <w:t xml:space="preserve">5</w:t>
+            </w:r>
+          </w:p>
+        </w:tc>
+        <w:tc>
+          <w:tcPr/>
+          <w:p>
+            <w:pPr>
+              <w:pStyle w:val="Compact"/>
+              <w:jc w:val="right"/>
+            </w:pPr>
+            <w:r>
+              <w:t xml:space="preserve">17,867</w:t>
+            </w:r>
+          </w:p>
+        </w:tc>
+      </w:tr>
+      <w:tr>
+        <w:tc>
+          <w:tcPr/>
+          <w:p>
+            <w:pPr>
+              <w:pStyle w:val="Compact"/>
+              <w:jc w:val="center"/>
+            </w:pPr>
+            <w:r>
+              <w:t xml:space="preserve">Other</w:t>
+            </w:r>
+          </w:p>
+        </w:tc>
+        <w:tc>
+          <w:tcPr/>
+          <w:p>
+            <w:pPr>
+              <w:pStyle w:val="Compact"/>
+              <w:jc w:val="right"/>
+            </w:pPr>
+            <w:r>
+              <w:t xml:space="preserve">16,685</w:t>
+            </w:r>
+          </w:p>
+        </w:tc>
+        <w:tc>
+          <w:tcPr/>
+          <w:p>
+            <w:pPr>
+              <w:pStyle w:val="Compact"/>
+              <w:jc w:val="right"/>
+            </w:pPr>
+            <w:r>
+              <w:t xml:space="preserve">0.02</w:t>
+            </w:r>
+          </w:p>
+        </w:tc>
+        <w:tc>
+          <w:tcPr/>
+          <w:p>
+            <w:pPr>
+              <w:pStyle w:val="Compact"/>
+              <w:jc w:val="right"/>
+            </w:pPr>
+            <w:r>
+              <w:t xml:space="preserve">0.01</w:t>
+            </w:r>
+          </w:p>
+        </w:tc>
+        <w:tc>
+          <w:tcPr/>
+          <w:p>
+            <w:pPr>
+              <w:pStyle w:val="Compact"/>
+              <w:jc w:val="right"/>
+            </w:pPr>
+            <w:r>
+              <w:t xml:space="preserve">5</w:t>
+            </w:r>
+          </w:p>
+        </w:tc>
+        <w:tc>
+          <w:tcPr/>
+          <w:p>
+            <w:pPr>
+              <w:pStyle w:val="Compact"/>
+              <w:jc w:val="right"/>
+            </w:pPr>
+            <w:r>
+              <w:t xml:space="preserve">16,685</w:t>
+            </w:r>
+          </w:p>
+        </w:tc>
+      </w:tr>
+      <w:tr>
+        <w:tc>
+          <w:tcPr/>
+          <w:p>
+            <w:pPr>
+              <w:pStyle w:val="Compact"/>
+              <w:jc w:val="center"/>
+            </w:pPr>
+            <w:r>
+              <w:t xml:space="preserve">Mixed Conifer</w:t>
+            </w:r>
+          </w:p>
+        </w:tc>
+        <w:tc>
+          <w:tcPr/>
+          <w:p>
+            <w:pPr>
+              <w:pStyle w:val="Compact"/>
+              <w:jc w:val="right"/>
+            </w:pPr>
+            <w:r>
+              <w:t xml:space="preserve">15,338</w:t>
+            </w:r>
+          </w:p>
+        </w:tc>
+        <w:tc>
+          <w:tcPr/>
+          <w:p>
+            <w:pPr>
+              <w:pStyle w:val="Compact"/>
+              <w:jc w:val="right"/>
+            </w:pPr>
+            <w:r>
+              <w:t xml:space="preserve">0.02</w:t>
+            </w:r>
+          </w:p>
+        </w:tc>
+        <w:tc>
+          <w:tcPr/>
+          <w:p>
+            <w:pPr>
+              <w:pStyle w:val="Compact"/>
+              <w:jc w:val="right"/>
+            </w:pPr>
+            <w:r>
+              <w:t xml:space="preserve">0.05</w:t>
+            </w:r>
+          </w:p>
+        </w:tc>
+        <w:tc>
+          <w:tcPr/>
+          <w:p>
+            <w:pPr>
+              <w:pStyle w:val="Compact"/>
+              <w:jc w:val="right"/>
+            </w:pPr>
+            <w:r>
+              <w:t xml:space="preserve">15</w:t>
+            </w:r>
+          </w:p>
+        </w:tc>
+        <w:tc>
+          <w:tcPr/>
+          <w:p>
+            <w:pPr>
+              <w:pStyle w:val="Compact"/>
+              <w:jc w:val="right"/>
+            </w:pPr>
+            <w:r>
+              <w:t xml:space="preserve">5,113</w:t>
+            </w:r>
+          </w:p>
+        </w:tc>
+      </w:tr>
+      <w:tr>
+        <w:tc>
+          <w:tcPr/>
+          <w:p>
+            <w:pPr>
+              <w:pStyle w:val="Compact"/>
+              <w:jc w:val="center"/>
+            </w:pPr>
+            <w:r>
+              <w:t xml:space="preserve">Ponderosa Pine</w:t>
+            </w:r>
+          </w:p>
+        </w:tc>
+        <w:tc>
+          <w:tcPr/>
+          <w:p>
+            <w:pPr>
+              <w:pStyle w:val="Compact"/>
+              <w:jc w:val="right"/>
+            </w:pPr>
+            <w:r>
+              <w:t xml:space="preserve">14,716</w:t>
+            </w:r>
+          </w:p>
+        </w:tc>
+        <w:tc>
+          <w:tcPr/>
+          <w:p>
+            <w:pPr>
+              <w:pStyle w:val="Compact"/>
+              <w:jc w:val="right"/>
+            </w:pPr>
+            <w:r>
+              <w:t xml:space="preserve">0.02</w:t>
+            </w:r>
+          </w:p>
+        </w:tc>
+        <w:tc>
+          <w:tcPr/>
+          <w:p>
+            <w:pPr>
+              <w:pStyle w:val="Compact"/>
+              <w:jc w:val="right"/>
+            </w:pPr>
+            <w:r>
+              <w:t xml:space="preserve">0.01</w:t>
+            </w:r>
+          </w:p>
+        </w:tc>
+        <w:tc>
+          <w:tcPr/>
+          <w:p>
+            <w:pPr>
+              <w:pStyle w:val="Compact"/>
+              <w:jc w:val="right"/>
+            </w:pPr>
+            <w:r>
+              <w:t xml:space="preserve">5</w:t>
+            </w:r>
+          </w:p>
+        </w:tc>
+        <w:tc>
+          <w:tcPr/>
+          <w:p>
+            <w:pPr>
+              <w:pStyle w:val="Compact"/>
+              <w:jc w:val="right"/>
+            </w:pPr>
+            <w:r>
+              <w:t xml:space="preserve">14,716</w:t>
+            </w:r>
+          </w:p>
+        </w:tc>
+      </w:tr>
+      <w:tr>
+        <w:tc>
+          <w:tcPr/>
+          <w:p>
+            <w:pPr>
+              <w:pStyle w:val="Compact"/>
+              <w:jc w:val="center"/>
+            </w:pPr>
+            <w:r>
+              <w:t xml:space="preserve">Aspen</w:t>
+            </w:r>
+          </w:p>
+        </w:tc>
+        <w:tc>
+          <w:tcPr/>
+          <w:p>
+            <w:pPr>
+              <w:pStyle w:val="Compact"/>
+              <w:jc w:val="right"/>
+            </w:pPr>
+            <w:r>
+              <w:t xml:space="preserve">12,932</w:t>
+            </w:r>
+          </w:p>
+        </w:tc>
+        <w:tc>
+          <w:tcPr/>
+          <w:p>
+            <w:pPr>
+              <w:pStyle w:val="Compact"/>
+              <w:jc w:val="right"/>
+            </w:pPr>
+            <w:r>
+              <w:t xml:space="preserve">0.01</w:t>
+            </w:r>
+          </w:p>
+        </w:tc>
+        <w:tc>
+          <w:tcPr/>
+          <w:p>
+            <w:pPr>
+              <w:pStyle w:val="Compact"/>
+              <w:jc w:val="right"/>
+            </w:pPr>
+            <w:r>
+              <w:t xml:space="preserve">0.01</w:t>
+            </w:r>
+          </w:p>
+        </w:tc>
+        <w:tc>
+          <w:tcPr/>
+          <w:p>
+            <w:pPr>
+              <w:pStyle w:val="Compact"/>
+              <w:jc w:val="right"/>
+            </w:pPr>
+            <w:r>
+              <w:t xml:space="preserve">5</w:t>
+            </w:r>
+          </w:p>
+        </w:tc>
+        <w:tc>
+          <w:tcPr/>
+          <w:p>
+            <w:pPr>
+              <w:pStyle w:val="Compact"/>
+              <w:jc w:val="right"/>
+            </w:pPr>
+            <w:r>
+              <w:t xml:space="preserve">12,932</w:t>
+            </w:r>
+          </w:p>
+        </w:tc>
+      </w:tr>
+    </w:tbl>
+    <w:p/>
     <w:tbl>
       <w:tblPr>
         <w:tblStyle w:val="Table"/>
@@ -2915,6 +3396,14 @@
     </w:tbl>
     <w:p>
       <w:pPr>
+        <w:pStyle w:val="BodyText"/>
+      </w:pPr>
+      <w:r>
+        <w:t xml:space="preserve">Strata with five or more plots, would allow for temporal analyses to be conducted on their data. Strata with less than five plots can only be treated as static entities within this time period</w:t>
+      </w:r>
+    </w:p>
+    <w:p>
+      <w:pPr>
         <w:pStyle w:val="SourceCode"/>
       </w:pPr>
       <w:r>
@@ -2957,7 +3446,7 @@
         <w:rPr>
           <w:rStyle w:val="VerbatimChar"/>
         </w:rPr>
-        <w:t xml:space="preserve">## 1 GR           1175.         1175.    1175.            1      NA   1      1     </w:t>
+        <w:t xml:space="preserve">## 1 GR           1175.         1175.    1175.            1       0   1      1     </w:t>
       </w:r>
       <w:r>
         <w:br/>
@@ -2966,7 +3455,7 @@
         <w:rPr>
           <w:rStyle w:val="VerbatimChar"/>
         </w:rPr>
-        <w:t xml:space="preserve">## 2 MMS         11924.         5962.     994.            6      NA   0.5    0.0833</w:t>
+        <w:t xml:space="preserve">## 2 MMS         11924.         5962.     994.            6       0   0.5    0.0833</w:t>
       </w:r>
       <w:r>
         <w:br/>
@@ -3023,6 +3512,288 @@
         <w:t xml:space="preserve">## #   ³​WghtPerPlot</w:t>
       </w:r>
     </w:p>
+    <w:p>
+      <w:pPr>
+        <w:pStyle w:val="SourceCode"/>
+      </w:pPr>
+      <w:r>
+        <w:rPr>
+          <w:rStyle w:val="VerbatimChar"/>
+        </w:rPr>
+        <w:t xml:space="preserve">## # A tibble: 10 × 10</w:t>
+      </w:r>
+      <w:r>
+        <w:br/>
+      </w:r>
+      <w:r>
+        <w:rPr>
+          <w:rStyle w:val="VerbatimChar"/>
+        </w:rPr>
+        <w:t xml:space="preserve">##    Stratum Total NotSam…¹ Rejec…² Sampled Desir…³ PropA…⁴ PropT…⁵  Acres Appro…⁶</w:t>
+      </w:r>
+      <w:r>
+        <w:br/>
+      </w:r>
+      <w:r>
+        <w:rPr>
+          <w:rStyle w:val="VerbatimChar"/>
+        </w:rPr>
+        <w:t xml:space="preserve">##    &lt;chr&gt;   &lt;int&gt;    &lt;int&gt;   &lt;int&gt;   &lt;int&gt;   &lt;dbl&gt;   &lt;dbl&gt;   &lt;dbl&gt;  &lt;dbl&gt;   &lt;dbl&gt;</w:t>
+      </w:r>
+      <w:r>
+        <w:br/>
+      </w:r>
+      <w:r>
+        <w:rPr>
+          <w:rStyle w:val="VerbatimChar"/>
+        </w:rPr>
+        <w:t xml:space="preserve">##  1 AS          0        0       0       0       1 0.00129    0.01   224.    44.7</w:t>
+      </w:r>
+      <w:r>
+        <w:br/>
+      </w:r>
+      <w:r>
+        <w:rPr>
+          <w:rStyle w:val="VerbatimChar"/>
+        </w:rPr>
+        <w:t xml:space="preserve">##  2 GR          5        3       0       2       1 0.0267     0.02  4625.   925. </w:t>
+      </w:r>
+      <w:r>
+        <w:br/>
+      </w:r>
+      <w:r>
+        <w:rPr>
+          <w:rStyle w:val="VerbatimChar"/>
+        </w:rPr>
+        <w:t xml:space="preserve">##  3 MC          0        0       1       0       3 0.00623    0.05  1077.   646. </w:t>
+      </w:r>
+      <w:r>
+        <w:br/>
+      </w:r>
+      <w:r>
+        <w:rPr>
+          <w:rStyle w:val="VerbatimChar"/>
+        </w:rPr>
+        <w:t xml:space="preserve">##  4 MMS         3        0       0       3       5 0.0278     0.1   4810.  4810. </w:t>
+      </w:r>
+      <w:r>
+        <w:br/>
+      </w:r>
+      <w:r>
+        <w:rPr>
+          <w:rStyle w:val="VerbatimChar"/>
+        </w:rPr>
+        <w:t xml:space="preserve">##  5 OT          3        1       3       2       1 0.0283     0.01  4889.   978. </w:t>
+      </w:r>
+      <w:r>
+        <w:br/>
+      </w:r>
+      <w:r>
+        <w:rPr>
+          <w:rStyle w:val="VerbatimChar"/>
+        </w:rPr>
+        <w:t xml:space="preserve">##  6 PJ          6        0       1       6       5 0.386      0.12 66666. 66666. </w:t>
+      </w:r>
+      <w:r>
+        <w:br/>
+      </w:r>
+      <w:r>
+        <w:rPr>
+          <w:rStyle w:val="VerbatimChar"/>
+        </w:rPr>
+        <w:t xml:space="preserve">##  7 PP          2        1       0       1       1 0.00687    0.01  1188.   238. </w:t>
+      </w:r>
+      <w:r>
+        <w:br/>
+      </w:r>
+      <w:r>
+        <w:rPr>
+          <w:rStyle w:val="VerbatimChar"/>
+        </w:rPr>
+        <w:t xml:space="preserve">##  8 RI          2        1       1       1       3 0.0524     0.05  9064.  5439. </w:t>
+      </w:r>
+      <w:r>
+        <w:br/>
+      </w:r>
+      <w:r>
+        <w:rPr>
+          <w:rStyle w:val="VerbatimChar"/>
+        </w:rPr>
+        <w:t xml:space="preserve">##  9 SS         15        0       2      15      17 0.197      0.33 34050. 10015. </w:t>
+      </w:r>
+      <w:r>
+        <w:br/>
+      </w:r>
+      <w:r>
+        <w:rPr>
+          <w:rStyle w:val="VerbatimChar"/>
+        </w:rPr>
+        <w:t xml:space="preserve">## 10 SD         28        0       4      28      16 0.232      0.3  40120. 12537. </w:t>
+      </w:r>
+      <w:r>
+        <w:br/>
+      </w:r>
+      <w:r>
+        <w:rPr>
+          <w:rStyle w:val="VerbatimChar"/>
+        </w:rPr>
+        <w:t xml:space="preserve">## # … with abbreviated variable names ¹​NotSampled, ²​Rejected, ³​DesiredSS,</w:t>
+      </w:r>
+      <w:r>
+        <w:br/>
+      </w:r>
+      <w:r>
+        <w:rPr>
+          <w:rStyle w:val="VerbatimChar"/>
+        </w:rPr>
+        <w:t xml:space="preserve">## #   ⁴​PropArea, ⁵​PropTarget, ⁶​ApproxStWgt</w:t>
+      </w:r>
+    </w:p>
+    <w:p>
+      <w:pPr>
+        <w:pStyle w:val="FirstParagraph"/>
+      </w:pPr>
+      <w:r>
+        <w:t xml:space="preserve">Strata with five or more plots, would allow for temporal analyses to be conducted on their data. Strata with less than five plots can only be treated as static entities within this time period</w:t>
+      </w:r>
+    </w:p>
+    <w:p>
+      <w:pPr>
+        <w:pStyle w:val="SourceCode"/>
+      </w:pPr>
+      <w:r>
+        <w:rPr>
+          <w:rStyle w:val="VerbatimChar"/>
+        </w:rPr>
+        <w:t xml:space="preserve">## # A tibble: 8 × 8</w:t>
+      </w:r>
+      <w:r>
+        <w:br/>
+      </w:r>
+      <w:r>
+        <w:rPr>
+          <w:rStyle w:val="VerbatimChar"/>
+        </w:rPr>
+        <w:t xml:space="preserve">## # Groups:   Stratum [8]</w:t>
+      </w:r>
+      <w:r>
+        <w:br/>
+      </w:r>
+      <w:r>
+        <w:rPr>
+          <w:rStyle w:val="VerbatimChar"/>
+        </w:rPr>
+        <w:t xml:space="preserve">##   Stratum TotalAcres AreaInference WgtAcres PlotsSampled Plots…¹ PropI…² WghtP…³</w:t>
+      </w:r>
+      <w:r>
+        <w:br/>
+      </w:r>
+      <w:r>
+        <w:rPr>
+          <w:rStyle w:val="VerbatimChar"/>
+        </w:rPr>
+        <w:t xml:space="preserve">##   &lt;chr&gt;        &lt;dbl&gt;         &lt;dbl&gt;    &lt;dbl&gt;        &lt;int&gt;   &lt;int&gt;   &lt;dbl&gt;   &lt;dbl&gt;</w:t>
+      </w:r>
+      <w:r>
+        <w:br/>
+      </w:r>
+      <w:r>
+        <w:rPr>
+          <w:rStyle w:val="VerbatimChar"/>
+        </w:rPr>
+        <w:t xml:space="preserve">## 1 GR           4625.         4625.    4625.            1       0   1      1     </w:t>
+      </w:r>
+      <w:r>
+        <w:br/>
+      </w:r>
+      <w:r>
+        <w:rPr>
+          <w:rStyle w:val="VerbatimChar"/>
+        </w:rPr>
+        <w:t xml:space="preserve">## 2 MMS          4810.         2886.     962.            3       0   0.6    0.2   </w:t>
+      </w:r>
+      <w:r>
+        <w:br/>
+      </w:r>
+      <w:r>
+        <w:rPr>
+          <w:rStyle w:val="VerbatimChar"/>
+        </w:rPr>
+        <w:t xml:space="preserve">## 3 OT           4889.         4889.    4889.            1       0   1      1     </w:t>
+      </w:r>
+      <w:r>
+        <w:br/>
+      </w:r>
+      <w:r>
+        <w:rPr>
+          <w:rStyle w:val="VerbatimChar"/>
+        </w:rPr>
+        <w:t xml:space="preserve">## 4 PJ          66666.        53333.   13333.            4       1   0.8    0.2   </w:t>
+      </w:r>
+      <w:r>
+        <w:br/>
+      </w:r>
+      <w:r>
+        <w:rPr>
+          <w:rStyle w:val="VerbatimChar"/>
+        </w:rPr>
+        <w:t xml:space="preserve">## 5 PP           1188.         1188.    1188.            1       0   1      1     </w:t>
+      </w:r>
+      <w:r>
+        <w:br/>
+      </w:r>
+      <w:r>
+        <w:rPr>
+          <w:rStyle w:val="VerbatimChar"/>
+        </w:rPr>
+        <w:t xml:space="preserve">## 6 RI           9064.         3021.    3021.            1       1   0.333  0.333 </w:t>
+      </w:r>
+      <w:r>
+        <w:br/>
+      </w:r>
+      <w:r>
+        <w:rPr>
+          <w:rStyle w:val="VerbatimChar"/>
+        </w:rPr>
+        <w:t xml:space="preserve">## 7 SD          40120.        27909.    1213.           23       2   0.696  0.0302</w:t>
+      </w:r>
+      <w:r>
+        <w:br/>
+      </w:r>
+      <w:r>
+        <w:rPr>
+          <w:rStyle w:val="VerbatimChar"/>
+        </w:rPr>
+        <w:t xml:space="preserve">## 8 SS          34050.        30044.    2003.           15       1   0.882  0.0588</w:t>
+      </w:r>
+      <w:r>
+        <w:br/>
+      </w:r>
+      <w:r>
+        <w:rPr>
+          <w:rStyle w:val="VerbatimChar"/>
+        </w:rPr>
+        <w:t xml:space="preserve">## # … with abbreviated variable names ¹​PlotsRejected, ²​PropInference,</w:t>
+      </w:r>
+      <w:r>
+        <w:br/>
+      </w:r>
+      <w:r>
+        <w:rPr>
+          <w:rStyle w:val="VerbatimChar"/>
+        </w:rPr>
+        <w:t xml:space="preserve">## #   ³​WghtPerPlot</w:t>
+      </w:r>
+    </w:p>
+    <w:p>
+      <w:pPr>
+        <w:pStyle w:val="FirstParagraph"/>
+      </w:pPr>
+      <w:r>
+        <w:t xml:space="preserve">Under the master sample design the number of plots which could be inferred from in the Salt Desert stratum would be 17. However, due to an intensification a surplus of 5, plots were sampled, however as these plots exceed the number of … Weird problem.</w:t>
+      </w:r>
+    </w:p>
+    <w:bookmarkEnd w:id="21"/>
     <w:sectPr/>
   </w:body>
 </w:document>
@@ -3209,9 +3980,6 @@
     <w:abstractNumId w:val="990"/>
   </w:num>
   <w:num w:numId="1001">
-    <w:abstractNumId w:val="991"/>
-  </w:num>
-  <w:num w:numId="1002">
     <w:abstractNumId w:val="991"/>
   </w:num>
 </w:numbering>

</xml_diff>

<commit_message>
all generated variables saved
</commit_message>
<xml_diff>
--- a/scripts/get_initial_weights.docx
+++ b/scripts/get_initial_weights.docx
@@ -135,7 +135,7 @@
     </w:p>
     <w:p>
       <w:pPr>
-        <w:pStyle w:val="Heading4"/>
+        <w:pStyle w:val="Heading3"/>
         <w:rPr/>
       </w:pPr>
       <w:bookmarkStart w:id="0" w:name="Xb3a3f0a2438cbf42a0c784a4b5cc9e07e217a20"/>
@@ -962,10 +962,11 @@
     </w:p>
     <w:p>
       <w:pPr>
-        <w:pStyle w:val="Heading4"/>
+        <w:pStyle w:val="Heading3"/>
         <w:rPr/>
       </w:pPr>
       <w:bookmarkStart w:id="2" w:name="areas-of-analysis"/>
+      <w:bookmarkEnd w:id="2"/>
       <w:r>
         <w:rPr/>
         <w:t>Areas of Analysis</w:t>
@@ -978,7 +979,7 @@
       </w:pPr>
       <w:r>
         <w:rPr/>
-        <w:t>The original AIM design covers the entire target frame of the UFO field office. However, a few additional analytical and management sub-units exist within this extent. Their are two National Monuments, the Gunnison Gorge, and Dominguez-Escalente, which is partially administered by the Grand Junction Field Office (GJFO) which have different management directives which distinguish them from the majority of UFO land. Likewise there are numerous Wilderness Study Areas (WSA’s), and Area’s of critical Environmental Concern (ACEC’s), throughout the field office. The UFO intends these areas to have higher proportions of certain metrics relative to the remainder of BLM land.</w:t>
+        <w:t>The original AIM design covers the entire target frame of the UFO field office. However, a few additional analytical and management sub-units exist within this extent. Their are two National Monuments - the Gunnison Gorge &amp; Dominguez-Escalente - the latter of which is partially administered by the Grand Junction Field Office (GJFO), which have different management directives which distinguish them from the majority of land in the target frame. Likewise there are numerous Wilderness Study Areas (WSA’s), and Area’s of critical Environmental Concern (ACEC’s), throughout the field office. The UFO intends these areas to have higher proportions of certain metrics relative to the remainder of BLM land.</w:t>
       </w:r>
     </w:p>
     <w:p>
@@ -991,8 +992,15 @@
         <w:t>“</w:t>
       </w:r>
       <w:r>
-        <w:rPr/>
-        <w:t>Maximize native vegetation and natural processes by ensuring upland vegetation communities are within the range of natural variability, with an appropriate mix of plant functional groups, cover, and diversity, according to best available science … over 10 years with 80 percent confidence”.</w:t>
+        <w:rPr>
+          <w:i/>
+          <w:iCs/>
+        </w:rPr>
+        <w:t>Maximize native vegetation and natural processes by ensuring upland vegetation communities are within the range of natural variability, with an appropriate mix of plant functional groups, cover, and diversity, according to best available science … over 10 years with 80 percent confidence</w:t>
+      </w:r>
+      <w:r>
+        <w:rPr/>
+        <w:t>”</w:t>
       </w:r>
     </w:p>
     <w:p>
@@ -3139,6 +3147,60 @@
     </w:p>
     <w:p>
       <w:pPr>
+        <w:pStyle w:val="Normal"/>
+        <w:rPr/>
+      </w:pPr>
+      <w:r>
+        <w:rPr/>
+      </w:r>
+    </w:p>
+    <w:p>
+      <w:pPr>
+        <w:pStyle w:val="Normal"/>
+        <w:rPr/>
+      </w:pPr>
+      <w:r>
+        <w:rPr/>
+      </w:r>
+    </w:p>
+    <w:p>
+      <w:pPr>
+        <w:pStyle w:val="Normal"/>
+        <w:rPr/>
+      </w:pPr>
+      <w:r>
+        <w:rPr/>
+      </w:r>
+    </w:p>
+    <w:p>
+      <w:pPr>
+        <w:pStyle w:val="Normal"/>
+        <w:rPr/>
+      </w:pPr>
+      <w:r>
+        <w:rPr/>
+      </w:r>
+    </w:p>
+    <w:p>
+      <w:pPr>
+        <w:pStyle w:val="Normal"/>
+        <w:rPr/>
+      </w:pPr>
+      <w:r>
+        <w:rPr/>
+      </w:r>
+    </w:p>
+    <w:p>
+      <w:pPr>
+        <w:pStyle w:val="Normal"/>
+        <w:rPr/>
+      </w:pPr>
+      <w:r>
+        <w:rPr/>
+      </w:r>
+    </w:p>
+    <w:p>
+      <w:pPr>
         <w:pStyle w:val="TableCaption"/>
         <w:rPr/>
       </w:pPr>
@@ -5305,6 +5367,18 @@
     </w:p>
     <w:p>
       <w:pPr>
+        <w:pStyle w:val="Heading4"/>
+        <w:rPr/>
+      </w:pPr>
+      <w:bookmarkStart w:id="3" w:name="X65c66b7d793fb9f505dd7565388ddfad4eb4ea2"/>
+      <w:bookmarkEnd w:id="3"/>
+      <w:r>
+        <w:rPr/>
+        <w:t>Areas of Critical Environmental Concern (ACEC’s) and Wilderness Study Areas (WSA)</w:t>
+      </w:r>
+    </w:p>
+    <w:p>
+      <w:pPr>
         <w:pStyle w:val="FirstParagraph"/>
         <w:rPr/>
       </w:pPr>
@@ -5323,8 +5397,15 @@
         <w:t>“</w:t>
       </w:r>
       <w:r>
-        <w:rPr/>
-        <w:t>greater than 80 percent of vegetation communities in ACEC’s, WSA’s…”.</w:t>
+        <w:rPr>
+          <w:i/>
+          <w:iCs/>
+        </w:rPr>
+        <w:t>greater than 80 percent of vegetation communities in ACEC’s, WSA’s…</w:t>
+      </w:r>
+      <w:r>
+        <w:rPr/>
+        <w:t>”</w:t>
       </w:r>
     </w:p>
     <w:p>
@@ -7482,6 +7563,51 @@
     </w:p>
     <w:p>
       <w:pPr>
+        <w:pStyle w:val="TextBody"/>
+        <w:rPr/>
+      </w:pPr>
+      <w:r>
+        <w:rPr/>
+      </w:r>
+    </w:p>
+    <w:p>
+      <w:pPr>
+        <w:pStyle w:val="TextBody"/>
+        <w:rPr/>
+      </w:pPr>
+      <w:r>
+        <w:rPr/>
+      </w:r>
+    </w:p>
+    <w:p>
+      <w:pPr>
+        <w:pStyle w:val="TextBody"/>
+        <w:rPr/>
+      </w:pPr>
+      <w:r>
+        <w:rPr/>
+      </w:r>
+    </w:p>
+    <w:p>
+      <w:pPr>
+        <w:pStyle w:val="TextBody"/>
+        <w:rPr/>
+      </w:pPr>
+      <w:r>
+        <w:rPr/>
+      </w:r>
+    </w:p>
+    <w:p>
+      <w:pPr>
+        <w:pStyle w:val="TextBody"/>
+        <w:rPr/>
+      </w:pPr>
+      <w:r>
+        <w:rPr/>
+      </w:r>
+    </w:p>
+    <w:p>
+      <w:pPr>
         <w:pStyle w:val="TableCaption"/>
         <w:rPr/>
       </w:pPr>
@@ -8865,8 +8991,23 @@
       <w:r>
         <w:rPr/>
       </w:r>
+      <w:bookmarkStart w:id="4" w:name="X65c66b7d793fb9f505dd7565388ddfad4eb4ea2"/>
+      <w:bookmarkStart w:id="5" w:name="X65c66b7d793fb9f505dd7565388ddfad4eb4ea2"/>
+      <w:bookmarkEnd w:id="5"/>
       <w:r>
         <w:br w:type="page"/>
+      </w:r>
+    </w:p>
+    <w:p>
+      <w:pPr>
+        <w:pStyle w:val="Heading4"/>
+        <w:rPr/>
+      </w:pPr>
+      <w:bookmarkStart w:id="6" w:name="dominguez-escalente-national-monument"/>
+      <w:bookmarkEnd w:id="6"/>
+      <w:r>
+        <w:rPr/>
+        <w:t>Dominguez-Escalente National Monument</w:t>
       </w:r>
     </w:p>
     <w:p>
@@ -11014,6 +11155,132 @@
     </w:p>
     <w:p>
       <w:pPr>
+        <w:pStyle w:val="TextBody"/>
+        <w:rPr/>
+      </w:pPr>
+      <w:r>
+        <w:rPr/>
+      </w:r>
+    </w:p>
+    <w:p>
+      <w:pPr>
+        <w:pStyle w:val="TextBody"/>
+        <w:rPr/>
+      </w:pPr>
+      <w:r>
+        <w:rPr/>
+      </w:r>
+    </w:p>
+    <w:p>
+      <w:pPr>
+        <w:pStyle w:val="TextBody"/>
+        <w:rPr/>
+      </w:pPr>
+      <w:r>
+        <w:rPr/>
+      </w:r>
+    </w:p>
+    <w:p>
+      <w:pPr>
+        <w:pStyle w:val="TextBody"/>
+        <w:rPr/>
+      </w:pPr>
+      <w:r>
+        <w:rPr/>
+      </w:r>
+    </w:p>
+    <w:p>
+      <w:pPr>
+        <w:pStyle w:val="TextBody"/>
+        <w:rPr/>
+      </w:pPr>
+      <w:r>
+        <w:rPr/>
+      </w:r>
+    </w:p>
+    <w:p>
+      <w:pPr>
+        <w:pStyle w:val="TextBody"/>
+        <w:rPr/>
+      </w:pPr>
+      <w:r>
+        <w:rPr/>
+      </w:r>
+    </w:p>
+    <w:p>
+      <w:pPr>
+        <w:pStyle w:val="TextBody"/>
+        <w:rPr/>
+      </w:pPr>
+      <w:r>
+        <w:rPr/>
+      </w:r>
+    </w:p>
+    <w:p>
+      <w:pPr>
+        <w:pStyle w:val="TextBody"/>
+        <w:rPr/>
+      </w:pPr>
+      <w:r>
+        <w:rPr/>
+      </w:r>
+    </w:p>
+    <w:p>
+      <w:pPr>
+        <w:pStyle w:val="TextBody"/>
+        <w:rPr/>
+      </w:pPr>
+      <w:r>
+        <w:rPr/>
+      </w:r>
+    </w:p>
+    <w:p>
+      <w:pPr>
+        <w:pStyle w:val="TextBody"/>
+        <w:rPr/>
+      </w:pPr>
+      <w:r>
+        <w:rPr/>
+      </w:r>
+    </w:p>
+    <w:p>
+      <w:pPr>
+        <w:pStyle w:val="TextBody"/>
+        <w:rPr/>
+      </w:pPr>
+      <w:r>
+        <w:rPr/>
+      </w:r>
+    </w:p>
+    <w:p>
+      <w:pPr>
+        <w:pStyle w:val="TextBody"/>
+        <w:rPr/>
+      </w:pPr>
+      <w:r>
+        <w:rPr/>
+      </w:r>
+    </w:p>
+    <w:p>
+      <w:pPr>
+        <w:pStyle w:val="TextBody"/>
+        <w:rPr/>
+      </w:pPr>
+      <w:r>
+        <w:rPr/>
+      </w:r>
+    </w:p>
+    <w:p>
+      <w:pPr>
+        <w:pStyle w:val="TextBody"/>
+        <w:rPr/>
+      </w:pPr>
+      <w:r>
+        <w:rPr/>
+      </w:r>
+    </w:p>
+    <w:p>
+      <w:pPr>
         <w:pStyle w:val="TableCaption"/>
         <w:rPr/>
       </w:pPr>
@@ -12775,18 +13042,23 @@
       <w:r>
         <w:rPr/>
       </w:r>
+      <w:bookmarkStart w:id="7" w:name="dominguez-escalente-national-monument"/>
+      <w:bookmarkStart w:id="8" w:name="dominguez-escalente-national-monument"/>
+      <w:bookmarkEnd w:id="8"/>
       <w:r>
         <w:br w:type="page"/>
       </w:r>
     </w:p>
     <w:p>
       <w:pPr>
-        <w:pStyle w:val="TextBody"/>
+        <w:pStyle w:val="Heading4"/>
         <w:rPr/>
       </w:pPr>
+      <w:bookmarkStart w:id="9" w:name="gunnison-gorge-national-monument"/>
+      <w:bookmarkEnd w:id="9"/>
       <w:r>
         <w:rPr/>
-        <w:t>Under the master sample design the number of plots which could be inferred from in the Salt Desert stratum would be 17. However, due to an intensification a surplus of 5, plots were sampled, however as these plots exceed the number of … Weird problem.</w:t>
+        <w:t>Gunnison Gorge National Monument</w:t>
       </w:r>
     </w:p>
     <w:p>
@@ -14933,6 +15205,69 @@
     </w:p>
     <w:p>
       <w:pPr>
+        <w:pStyle w:val="Normal"/>
+        <w:rPr/>
+      </w:pPr>
+      <w:r>
+        <w:rPr/>
+      </w:r>
+    </w:p>
+    <w:p>
+      <w:pPr>
+        <w:pStyle w:val="Normal"/>
+        <w:rPr/>
+      </w:pPr>
+      <w:r>
+        <w:rPr/>
+      </w:r>
+    </w:p>
+    <w:p>
+      <w:pPr>
+        <w:pStyle w:val="Normal"/>
+        <w:rPr/>
+      </w:pPr>
+      <w:r>
+        <w:rPr/>
+      </w:r>
+    </w:p>
+    <w:p>
+      <w:pPr>
+        <w:pStyle w:val="Normal"/>
+        <w:rPr/>
+      </w:pPr>
+      <w:r>
+        <w:rPr/>
+      </w:r>
+    </w:p>
+    <w:p>
+      <w:pPr>
+        <w:pStyle w:val="Normal"/>
+        <w:rPr/>
+      </w:pPr>
+      <w:r>
+        <w:rPr/>
+      </w:r>
+    </w:p>
+    <w:p>
+      <w:pPr>
+        <w:pStyle w:val="Normal"/>
+        <w:rPr/>
+      </w:pPr>
+      <w:r>
+        <w:rPr/>
+      </w:r>
+    </w:p>
+    <w:p>
+      <w:pPr>
+        <w:pStyle w:val="Normal"/>
+        <w:rPr/>
+      </w:pPr>
+      <w:r>
+        <w:rPr/>
+      </w:r>
+    </w:p>
+    <w:p>
+      <w:pPr>
         <w:pStyle w:val="TableCaption"/>
         <w:rPr/>
       </w:pPr>
@@ -15749,8 +16084,25 @@
       <w:r>
         <w:rPr/>
       </w:r>
+      <w:bookmarkStart w:id="10" w:name="areas-of-analysis"/>
+      <w:bookmarkStart w:id="11" w:name="gunnison-gorge-national-monument"/>
+      <w:bookmarkStart w:id="12" w:name="areas-of-analysis"/>
+      <w:bookmarkStart w:id="13" w:name="gunnison-gorge-national-monument"/>
+      <w:bookmarkEnd w:id="12"/>
+      <w:bookmarkEnd w:id="13"/>
       <w:r>
         <w:br w:type="page"/>
+      </w:r>
+    </w:p>
+    <w:p>
+      <w:pPr>
+        <w:pStyle w:val="Heading3"/>
+        <w:rPr/>
+      </w:pPr>
+      <w:bookmarkStart w:id="14" w:name="summary-of-plot-sampling-efforts"/>
+      <w:r>
+        <w:rPr/>
+        <w:t>Summary of Plot Sampling Efforts</w:t>
       </w:r>
     </w:p>
     <w:p>
@@ -15805,12 +16157,12 @@
         <w:spacing w:before="0" w:after="120"/>
         <w:rPr/>
       </w:pPr>
-      <w:bookmarkStart w:id="3" w:name="areas-of-analysis"/>
+      <w:bookmarkStart w:id="15" w:name="summary-of-plot-sampling-efforts"/>
       <w:r>
         <w:rPr/>
         <w:t>Fates of all potential AIM plots from the Sample Design</w:t>
       </w:r>
-      <w:bookmarkEnd w:id="3"/>
+      <w:bookmarkEnd w:id="15"/>
     </w:p>
     <w:sectPr>
       <w:type w:val="nextPage"/>

</xml_diff>